<commit_message>
Minimum distance between cars
Update distance with car behind
</commit_message>
<xml_diff>
--- a/src/trafficsimulation/Minimum gap.docx
+++ b/src/trafficsimulation/Minimum gap.docx
@@ -3,119 +3,353 @@
 <w:document xmlns:wpc="http://schemas.microsoft.com/office/word/2010/wordprocessingCanvas" xmlns:mc="http://schemas.openxmlformats.org/markup-compatibility/2006" xmlns:o="urn:schemas-microsoft-com:office:office" xmlns:r="http://schemas.openxmlformats.org/officeDocument/2006/relationships" xmlns:m="http://schemas.openxmlformats.org/officeDocument/2006/math" xmlns:v="urn:schemas-microsoft-com:vml" xmlns:wp14="http://schemas.microsoft.com/office/word/2010/wordprocessingDrawing" xmlns:wp="http://schemas.openxmlformats.org/drawingml/2006/wordprocessingDrawing" xmlns:w10="urn:schemas-microsoft-com:office:word" xmlns:w="http://schemas.openxmlformats.org/wordprocessingml/2006/main" xmlns:w14="http://schemas.microsoft.com/office/word/2010/wordml" xmlns:w15="http://schemas.microsoft.com/office/word/2012/wordml" xmlns:wpg="http://schemas.microsoft.com/office/word/2010/wordprocessingGroup" xmlns:wpi="http://schemas.microsoft.com/office/word/2010/wordprocessingInk" xmlns:wne="http://schemas.microsoft.com/office/word/2006/wordml" xmlns:wps="http://schemas.microsoft.com/office/word/2010/wordprocessingShape" mc:Ignorable="w14 w15 wp14">
   <w:body>
     <w:p>
+      <w:pPr>
+        <w:pStyle w:val="Title"/>
+      </w:pPr>
       <w:r>
         <w:t>Minimum gap</w:t>
       </w:r>
-    </w:p>
-    <w:p/>
-    <w:p>
-      <w:r>
-        <w:t>Maximum deceleration dec</w:t>
-      </w:r>
-      <w:r>
-        <w:rPr>
-          <w:vertAlign w:val="subscript"/>
-        </w:rPr>
-        <w:t>M</w:t>
+      <w:r>
+        <w:t>s</w:t>
       </w:r>
     </w:p>
     <w:p>
       <w:pPr>
-        <w:rPr>
-          <w:vertAlign w:val="superscript"/>
-        </w:rPr>
-      </w:pPr>
-      <w:r>
-        <w:t>Car ahead C</w:t>
-      </w:r>
-      <w:r>
-        <w:rPr>
-          <w:vertAlign w:val="superscript"/>
-        </w:rPr>
-        <w:t>1</w:t>
-      </w:r>
-      <w:r>
-        <w:t>, speed v</w:t>
-      </w:r>
-      <w:r>
-        <w:rPr>
-          <w:vertAlign w:val="superscript"/>
-        </w:rPr>
-        <w:t>1</w:t>
-      </w:r>
-      <w:r>
-        <w:rPr>
-          <w:vertAlign w:val="subscript"/>
-        </w:rPr>
-        <w:t>t</w:t>
+        <w:pStyle w:val="Heading1"/>
+      </w:pPr>
+      <w:r>
+        <w:t>Definitions</w:t>
       </w:r>
     </w:p>
     <w:p>
       <w:r>
-        <w:t>My car C</w:t>
-      </w:r>
-      <w:r>
-        <w:rPr>
-          <w:vertAlign w:val="superscript"/>
-        </w:rPr>
-        <w:t>O</w:t>
-      </w:r>
-      <w:r>
-        <w:t>, speed v</w:t>
-      </w:r>
-      <w:r>
-        <w:rPr>
-          <w:vertAlign w:val="superscript"/>
-        </w:rPr>
-        <w:t>O</w:t>
-      </w:r>
-      <w:r>
-        <w:rPr>
-          <w:vertAlign w:val="subscript"/>
-        </w:rPr>
-        <w:t>t</w:t>
-      </w:r>
+        <w:t xml:space="preserve">Maximum speed for all cars is </w:t>
+      </w:r>
+      <m:oMath>
+        <m:sSub>
+          <m:sSubPr>
+            <m:ctrlPr>
+              <w:rPr>
+                <w:rFonts w:ascii="Cambria Math" w:hAnsi="Cambria Math"/>
+                <w:i/>
+              </w:rPr>
+            </m:ctrlPr>
+          </m:sSubPr>
+          <m:e>
+            <m:r>
+              <w:rPr>
+                <w:rFonts w:ascii="Cambria Math" w:hAnsi="Cambria Math"/>
+              </w:rPr>
+              <m:t>v</m:t>
+            </m:r>
+          </m:e>
+          <m:sub>
+            <m:r>
+              <w:rPr>
+                <w:rFonts w:ascii="Cambria Math" w:hAnsi="Cambria Math"/>
+              </w:rPr>
+              <m:t>M</m:t>
+            </m:r>
+          </m:sub>
+        </m:sSub>
+      </m:oMath>
     </w:p>
     <w:p>
       <w:r>
-        <w:t>Current distance between C</w:t>
-      </w:r>
-      <w:r>
-        <w:rPr>
-          <w:vertAlign w:val="superscript"/>
-        </w:rPr>
-        <w:t>1</w:t>
-      </w:r>
-      <w:r>
-        <w:t xml:space="preserve"> and C</w:t>
-      </w:r>
-      <w:r>
-        <w:rPr>
-          <w:vertAlign w:val="superscript"/>
-        </w:rPr>
-        <w:t>O</w:t>
-      </w:r>
-      <w:r>
-        <w:t>: d</w:t>
-      </w:r>
-      <w:r>
-        <w:rPr>
-          <w:vertAlign w:val="subscript"/>
-        </w:rPr>
-        <w:t>1</w:t>
-      </w:r>
+        <w:t xml:space="preserve">Maximum acceleration for all cars is </w:t>
+      </w:r>
+      <m:oMath>
+        <m:sSub>
+          <m:sSubPr>
+            <m:ctrlPr>
+              <w:rPr>
+                <w:rFonts w:ascii="Cambria Math" w:hAnsi="Cambria Math"/>
+                <w:i/>
+              </w:rPr>
+            </m:ctrlPr>
+          </m:sSubPr>
+          <m:e>
+            <m:r>
+              <w:rPr>
+                <w:rFonts w:ascii="Cambria Math" w:hAnsi="Cambria Math"/>
+              </w:rPr>
+              <m:t>acc</m:t>
+            </m:r>
+          </m:e>
+          <m:sub>
+            <m:r>
+              <w:rPr>
+                <w:rFonts w:ascii="Cambria Math" w:hAnsi="Cambria Math"/>
+              </w:rPr>
+              <m:t>M</m:t>
+            </m:r>
+          </m:sub>
+        </m:sSub>
+      </m:oMath>
     </w:p>
     <w:p>
       <w:r>
-        <w:t>Current time step is t</w:t>
-      </w:r>
+        <w:t xml:space="preserve">Maximum deceleration for all cars is </w:t>
+      </w:r>
+      <m:oMath>
+        <m:sSub>
+          <m:sSubPr>
+            <m:ctrlPr>
+              <w:rPr>
+                <w:rFonts w:ascii="Cambria Math" w:hAnsi="Cambria Math"/>
+                <w:i/>
+              </w:rPr>
+            </m:ctrlPr>
+          </m:sSubPr>
+          <m:e>
+            <m:r>
+              <w:rPr>
+                <w:rFonts w:ascii="Cambria Math" w:hAnsi="Cambria Math"/>
+              </w:rPr>
+              <m:t>dec</m:t>
+            </m:r>
+          </m:e>
+          <m:sub>
+            <m:r>
+              <w:rPr>
+                <w:rFonts w:ascii="Cambria Math" w:hAnsi="Cambria Math"/>
+              </w:rPr>
+              <m:t>M</m:t>
+            </m:r>
+          </m:sub>
+        </m:sSub>
+      </m:oMath>
     </w:p>
     <w:p>
       <w:r>
-        <w:t>Next time step is t+1</w:t>
-      </w:r>
+        <w:t xml:space="preserve">Current time step is </w:t>
+      </w:r>
+      <m:oMath>
+        <m:r>
+          <w:rPr>
+            <w:rFonts w:ascii="Cambria Math" w:hAnsi="Cambria Math"/>
+          </w:rPr>
+          <m:t>t</m:t>
+        </m:r>
+      </m:oMath>
     </w:p>
     <w:p>
+      <w:pPr>
+        <w:rPr>
+          <w:rFonts w:eastAsiaTheme="minorEastAsia"/>
+        </w:rPr>
+      </w:pPr>
+      <w:r>
+        <w:t xml:space="preserve">Next time step is </w:t>
+      </w:r>
+      <m:oMath>
+        <m:r>
+          <w:rPr>
+            <w:rFonts w:ascii="Cambria Math" w:hAnsi="Cambria Math"/>
+          </w:rPr>
+          <m:t>t</m:t>
+        </m:r>
+        <m:r>
+          <w:rPr>
+            <w:rFonts w:ascii="Cambria Math" w:hAnsi="Cambria Math"/>
+          </w:rPr>
+          <m:t>+1</m:t>
+        </m:r>
+      </m:oMath>
+    </w:p>
+    <w:p>
+      <w:r>
+        <w:rPr>
+          <w:noProof/>
+        </w:rPr>
+        <w:drawing>
+          <wp:inline distT="0" distB="0" distL="0" distR="0">
+            <wp:extent cx="3941618" cy="1768675"/>
+            <wp:effectExtent l="0" t="0" r="1905" b="3175"/>
+            <wp:docPr id="2" name="Picture 2"/>
+            <wp:cNvGraphicFramePr>
+              <a:graphicFrameLocks xmlns:a="http://schemas.openxmlformats.org/drawingml/2006/main" noChangeAspect="1"/>
+            </wp:cNvGraphicFramePr>
+            <a:graphic xmlns:a="http://schemas.openxmlformats.org/drawingml/2006/main">
+              <a:graphicData uri="http://schemas.openxmlformats.org/drawingml/2006/picture">
+                <pic:pic xmlns:pic="http://schemas.openxmlformats.org/drawingml/2006/picture">
+                  <pic:nvPicPr>
+                    <pic:cNvPr id="2" name="situation.png"/>
+                    <pic:cNvPicPr/>
+                  </pic:nvPicPr>
+                  <pic:blipFill>
+                    <a:blip r:embed="rId5">
+                      <a:extLst>
+                        <a:ext uri="{28A0092B-C50C-407E-A947-70E740481C1C}">
+                          <a14:useLocalDpi xmlns:a14="http://schemas.microsoft.com/office/drawing/2010/main" val="0"/>
+                        </a:ext>
+                      </a:extLst>
+                    </a:blip>
+                    <a:stretch>
+                      <a:fillRect/>
+                    </a:stretch>
+                  </pic:blipFill>
+                  <pic:spPr>
+                    <a:xfrm>
+                      <a:off x="0" y="0"/>
+                      <a:ext cx="3951989" cy="1773329"/>
+                    </a:xfrm>
+                    <a:prstGeom prst="rect">
+                      <a:avLst/>
+                    </a:prstGeom>
+                  </pic:spPr>
+                </pic:pic>
+              </a:graphicData>
+            </a:graphic>
+          </wp:inline>
+        </w:drawing>
+      </w:r>
+    </w:p>
+    <w:p>
+      <w:r>
+        <w:t>The figure above illustrates two situations</w:t>
+      </w:r>
+      <w:r>
+        <w:t>. T</w:t>
+      </w:r>
+      <w:r>
+        <w:t xml:space="preserve">he orange car is the one in consideration and its </w:t>
+      </w:r>
+      <w:r>
+        <w:t xml:space="preserve">4 neighbors. </w:t>
+      </w:r>
+      <m:oMath>
+        <m:sSub>
+          <m:sSubPr>
+            <m:ctrlPr>
+              <w:rPr>
+                <w:rFonts w:ascii="Cambria Math" w:hAnsi="Cambria Math"/>
+                <w:i/>
+              </w:rPr>
+            </m:ctrlPr>
+          </m:sSubPr>
+          <m:e>
+            <m:r>
+              <w:rPr>
+                <w:rFonts w:ascii="Cambria Math" w:hAnsi="Cambria Math"/>
+              </w:rPr>
+              <m:t>d</m:t>
+            </m:r>
+          </m:e>
+          <m:sub>
+            <m:r>
+              <w:rPr>
+                <w:rFonts w:ascii="Cambria Math" w:hAnsi="Cambria Math"/>
+              </w:rPr>
+              <m:t>i</m:t>
+            </m:r>
+          </m:sub>
+        </m:sSub>
+      </m:oMath>
+      <w:r>
+        <w:t>’s are the corresponding distance between cars. Each situation is corresponding to the lane where the orange one is. The arrows specify the direction of cars.</w:t>
+      </w:r>
+    </w:p>
+    <w:p>
+      <w:pPr>
+        <w:pStyle w:val="Heading1"/>
+      </w:pPr>
+      <w:r>
+        <w:t>Minimum gap with the car in front</w:t>
+      </w:r>
+    </w:p>
+    <w:p>
+      <w:pPr>
+        <w:rPr>
+          <w:vertAlign w:val="superscript"/>
+        </w:rPr>
+      </w:pPr>
+      <w:r>
+        <w:t>Car ahead C</w:t>
+      </w:r>
+      <w:r>
+        <w:rPr>
+          <w:vertAlign w:val="superscript"/>
+        </w:rPr>
+        <w:t>1</w:t>
+      </w:r>
+      <w:r>
+        <w:t>, speed v</w:t>
+      </w:r>
+      <w:r>
+        <w:rPr>
+          <w:vertAlign w:val="superscript"/>
+        </w:rPr>
+        <w:t>1</w:t>
+      </w:r>
+      <w:r>
+        <w:rPr>
+          <w:vertAlign w:val="subscript"/>
+        </w:rPr>
+        <w:t>t</w:t>
+      </w:r>
+    </w:p>
+    <w:p>
+      <w:r>
+        <w:t>My car C</w:t>
+      </w:r>
+      <w:r>
+        <w:rPr>
+          <w:vertAlign w:val="superscript"/>
+        </w:rPr>
+        <w:t>O</w:t>
+      </w:r>
+      <w:r>
+        <w:t xml:space="preserve">, speed </w:t>
+      </w:r>
+      <w:proofErr w:type="spellStart"/>
+      <w:r>
+        <w:t>v</w:t>
+      </w:r>
+      <w:r>
+        <w:rPr>
+          <w:vertAlign w:val="superscript"/>
+        </w:rPr>
+        <w:t>O</w:t>
+      </w:r>
+      <w:r>
+        <w:rPr>
+          <w:vertAlign w:val="subscript"/>
+        </w:rPr>
+        <w:t>t</w:t>
+      </w:r>
+      <w:proofErr w:type="spellEnd"/>
+    </w:p>
+    <w:p>
+      <w:r>
+        <w:t>Current distance between C</w:t>
+      </w:r>
+      <w:r>
+        <w:rPr>
+          <w:vertAlign w:val="superscript"/>
+        </w:rPr>
+        <w:t>1</w:t>
+      </w:r>
+      <w:r>
+        <w:t xml:space="preserve"> and C</w:t>
+      </w:r>
+      <w:r>
+        <w:rPr>
+          <w:vertAlign w:val="superscript"/>
+        </w:rPr>
+        <w:t>O</w:t>
+      </w:r>
+      <w:r>
+        <w:t>: d</w:t>
+      </w:r>
+      <w:r>
+        <w:rPr>
+          <w:vertAlign w:val="subscript"/>
+        </w:rPr>
+        <w:t>1</w:t>
+      </w:r>
+    </w:p>
+    <w:p>
       <w:r>
         <w:t>Time needed for a car</w:t>
       </w:r>
@@ -131,7 +365,22 @@
       <w:r>
         <w:t xml:space="preserve">: </w:t>
       </w:r>
-      <w:r>
+    </w:p>
+    <w:p>
+      <w:pPr>
+        <w:jc w:val="center"/>
+        <w:rPr>
+          <w:color w:val="FF0000"/>
+          <w:sz w:val="24"/>
+          <w:lang w:val="nl-NL"/>
+        </w:rPr>
+      </w:pPr>
+      <w:r>
+        <w:rPr>
+          <w:color w:val="FF0000"/>
+          <w:sz w:val="24"/>
+          <w:lang w:val="nl-NL"/>
+        </w:rPr>
         <w:t xml:space="preserve">m = </w:t>
       </w:r>
       <m:oMath>
@@ -143,6 +392,8 @@
               <w:rPr>
                 <w:rFonts w:ascii="Cambria Math" w:hAnsi="Cambria Math"/>
                 <w:i/>
+                <w:color w:val="FF0000"/>
+                <w:sz w:val="24"/>
               </w:rPr>
             </m:ctrlPr>
           </m:dPr>
@@ -153,6 +404,8 @@
                   <w:rPr>
                     <w:rFonts w:ascii="Cambria Math" w:hAnsi="Cambria Math"/>
                     <w:i/>
+                    <w:color w:val="FF0000"/>
+                    <w:sz w:val="24"/>
                   </w:rPr>
                 </m:ctrlPr>
               </m:fPr>
@@ -160,6 +413,8 @@
                 <m:r>
                   <w:rPr>
                     <w:rFonts w:ascii="Cambria Math" w:hAnsi="Cambria Math"/>
+                    <w:color w:val="FF0000"/>
+                    <w:sz w:val="24"/>
                   </w:rPr>
                   <m:t>v</m:t>
                 </m:r>
@@ -171,6 +426,8 @@
                       <w:rPr>
                         <w:rFonts w:ascii="Cambria Math" w:hAnsi="Cambria Math"/>
                         <w:i/>
+                        <w:color w:val="FF0000"/>
+                        <w:sz w:val="24"/>
                       </w:rPr>
                     </m:ctrlPr>
                   </m:sSubPr>
@@ -178,6 +435,8 @@
                     <m:r>
                       <w:rPr>
                         <w:rFonts w:ascii="Cambria Math" w:hAnsi="Cambria Math"/>
+                        <w:color w:val="FF0000"/>
+                        <w:sz w:val="24"/>
                       </w:rPr>
                       <m:t>dec</m:t>
                     </m:r>
@@ -186,6 +445,8 @@
                     <m:r>
                       <w:rPr>
                         <w:rFonts w:ascii="Cambria Math" w:hAnsi="Cambria Math"/>
+                        <w:color w:val="FF0000"/>
+                        <w:sz w:val="24"/>
                       </w:rPr>
                       <m:t>M</m:t>
                     </m:r>
@@ -197,10 +458,68 @@
         </m:d>
       </m:oMath>
       <w:r>
+        <w:rPr>
+          <w:color w:val="FF0000"/>
+          <w:sz w:val="24"/>
+          <w:lang w:val="nl-NL"/>
+        </w:rPr>
         <w:t xml:space="preserve"> (ceiling)</w:t>
       </w:r>
       <w:r>
-        <w:t xml:space="preserve">    (1)</w:t>
+        <w:rPr>
+          <w:color w:val="FF0000"/>
+          <w:sz w:val="24"/>
+          <w:lang w:val="nl-NL"/>
+        </w:rPr>
+        <w:t xml:space="preserve">    </w:t>
+      </w:r>
+      <w:r>
+        <w:rPr>
+          <w:color w:val="FF0000"/>
+          <w:sz w:val="24"/>
+          <w:lang w:val="nl-NL"/>
+        </w:rPr>
+        <w:tab/>
+      </w:r>
+      <w:r>
+        <w:rPr>
+          <w:color w:val="FF0000"/>
+          <w:sz w:val="24"/>
+          <w:lang w:val="nl-NL"/>
+        </w:rPr>
+        <w:tab/>
+      </w:r>
+      <w:r>
+        <w:rPr>
+          <w:color w:val="FF0000"/>
+          <w:sz w:val="24"/>
+          <w:lang w:val="nl-NL"/>
+        </w:rPr>
+        <w:tab/>
+      </w:r>
+      <w:r>
+        <w:rPr>
+          <w:color w:val="FF0000"/>
+          <w:sz w:val="24"/>
+          <w:lang w:val="nl-NL"/>
+        </w:rPr>
+        <w:tab/>
+      </w:r>
+      <w:r>
+        <w:rPr>
+          <w:color w:val="FF0000"/>
+          <w:sz w:val="24"/>
+          <w:lang w:val="nl-NL"/>
+        </w:rPr>
+        <w:tab/>
+      </w:r>
+      <w:r>
+        <w:rPr>
+          <w:color w:val="FF0000"/>
+          <w:sz w:val="24"/>
+          <w:lang w:val="nl-NL"/>
+        </w:rPr>
+        <w:t>(1)</w:t>
       </w:r>
     </w:p>
     <w:p>
@@ -209,6 +528,8 @@
       </w:r>
     </w:p>
     <w:p>
+      <w:proofErr w:type="spellStart"/>
+      <w:proofErr w:type="gramStart"/>
       <w:r>
         <w:t>d</w:t>
       </w:r>
@@ -218,6 +539,8 @@
         </w:rPr>
         <w:t>need</w:t>
       </w:r>
+      <w:proofErr w:type="spellEnd"/>
+      <w:proofErr w:type="gramEnd"/>
       <w:r>
         <w:t xml:space="preserve"> = </w:t>
       </w:r>
@@ -418,7 +741,7 @@
         <w:t xml:space="preserve">In the worst case, </w:t>
       </w:r>
       <w:r>
-        <w:t>C1 may brake, so min(v</w:t>
+        <w:t>C</w:t>
       </w:r>
       <w:r>
         <w:rPr>
@@ -427,6 +750,29 @@
         <w:t>1</w:t>
       </w:r>
       <w:r>
+        <w:t xml:space="preserve"> may </w:t>
+      </w:r>
+      <w:r>
+        <w:t>break</w:t>
+      </w:r>
+      <w:r>
+        <w:t xml:space="preserve">, so </w:t>
+      </w:r>
+      <w:proofErr w:type="gramStart"/>
+      <w:r>
+        <w:t>min(</w:t>
+      </w:r>
+      <w:proofErr w:type="gramEnd"/>
+      <w:r>
+        <w:t>v</w:t>
+      </w:r>
+      <w:r>
+        <w:rPr>
+          <w:vertAlign w:val="superscript"/>
+        </w:rPr>
+        <w:t>1</w:t>
+      </w:r>
+      <w:r>
         <w:rPr>
           <w:vertAlign w:val="subscript"/>
         </w:rPr>
@@ -454,7 +800,11 @@
         <w:t>t</w:t>
       </w:r>
       <w:r>
-        <w:t xml:space="preserve"> – dec</w:t>
+        <w:t xml:space="preserve"> – </w:t>
+      </w:r>
+      <w:proofErr w:type="spellStart"/>
+      <w:r>
+        <w:t>dec</w:t>
       </w:r>
       <w:r>
         <w:rPr>
@@ -462,6 +812,7 @@
         </w:rPr>
         <w:t>M</w:t>
       </w:r>
+      <w:proofErr w:type="spellEnd"/>
       <w:r>
         <w:t>, 0)</w:t>
       </w:r>
@@ -473,11 +824,17 @@
         </w:rPr>
       </w:pPr>
       <w:r>
+        <w:lastRenderedPageBreak/>
         <w:t xml:space="preserve">If cars need to reduce speed to 0, </w:t>
       </w:r>
       <w:r>
-        <w:t>after i</w:t>
-      </w:r>
+        <w:t xml:space="preserve">after </w:t>
+      </w:r>
+      <w:proofErr w:type="spellStart"/>
+      <w:r>
+        <w:t>i</w:t>
+      </w:r>
+      <w:proofErr w:type="spellEnd"/>
       <w:r>
         <w:t xml:space="preserve"> time step</w:t>
       </w:r>
@@ -497,10 +854,7 @@
         <w:t xml:space="preserve"> </w:t>
       </w:r>
       <w:r>
-        <w:t>advances (</w:t>
-      </w:r>
-      <w:r>
-        <w:t>v</w:t>
+        <w:t>advances (v</w:t>
       </w:r>
       <w:r>
         <w:rPr>
@@ -517,9 +871,16 @@
       <w:r>
         <w:t xml:space="preserve"> – </w:t>
       </w:r>
-      <w:r>
-        <w:t>i*</w:t>
-      </w:r>
+      <w:proofErr w:type="spellStart"/>
+      <w:r>
+        <w:t>i</w:t>
+      </w:r>
+      <w:proofErr w:type="spellEnd"/>
+      <w:r>
+        <w:t>*</w:t>
+      </w:r>
+      <w:proofErr w:type="spellStart"/>
+      <w:proofErr w:type="gramStart"/>
       <w:r>
         <w:t>dec</w:t>
       </w:r>
@@ -529,6 +890,7 @@
         </w:rPr>
         <w:t>M</w:t>
       </w:r>
+      <w:proofErr w:type="spellEnd"/>
       <w:r>
         <w:rPr>
           <w:vertAlign w:val="subscript"/>
@@ -538,6 +900,7 @@
       <w:r>
         <w:t>)</w:t>
       </w:r>
+      <w:proofErr w:type="gramEnd"/>
       <w:r>
         <w:rPr>
           <w:vertAlign w:val="subscript"/>
@@ -545,10 +908,15 @@
         <w:t xml:space="preserve"> </w:t>
       </w:r>
       <w:r>
-        <w:t xml:space="preserve">with i is the number of seconds passed from the time t+1 when it started to brake, and </w:t>
-      </w:r>
-      <w:r>
-        <w:t>C</w:t>
+        <w:t xml:space="preserve">with </w:t>
+      </w:r>
+      <w:proofErr w:type="spellStart"/>
+      <w:r>
+        <w:t>i</w:t>
+      </w:r>
+      <w:proofErr w:type="spellEnd"/>
+      <w:r>
+        <w:t xml:space="preserve"> is the number of seconds passed from the time t+1 when it started to brake, and C</w:t>
       </w:r>
       <w:r>
         <w:rPr>
@@ -578,7 +946,19 @@
         <w:t>+1</w:t>
       </w:r>
       <w:r>
-        <w:t xml:space="preserve"> – i*dec</w:t>
+        <w:t xml:space="preserve"> – </w:t>
+      </w:r>
+      <w:proofErr w:type="spellStart"/>
+      <w:r>
+        <w:t>i</w:t>
+      </w:r>
+      <w:proofErr w:type="spellEnd"/>
+      <w:r>
+        <w:t>*</w:t>
+      </w:r>
+      <w:proofErr w:type="spellStart"/>
+      <w:r>
+        <w:t>dec</w:t>
       </w:r>
       <w:r>
         <w:rPr>
@@ -586,6 +966,7 @@
         </w:rPr>
         <w:t>M</w:t>
       </w:r>
+      <w:proofErr w:type="spellEnd"/>
       <w:r>
         <w:rPr>
           <w:vertAlign w:val="subscript"/>
@@ -701,24 +1082,14 @@
           <w:rFonts w:eastAsiaTheme="minorEastAsia"/>
         </w:rPr>
       </w:pPr>
-      <w:r>
-        <w:rPr>
-          <w:rFonts w:eastAsiaTheme="minorEastAsia"/>
-        </w:rPr>
-        <w:t>If</w:t>
-      </w:r>
-      <w:r>
-        <w:rPr>
-          <w:rFonts w:eastAsiaTheme="minorEastAsia"/>
-        </w:rPr>
-        <w:t xml:space="preserve"> </w:t>
-      </w:r>
-      <w:r>
-        <w:rPr>
-          <w:rFonts w:eastAsiaTheme="minorEastAsia"/>
-        </w:rPr>
-        <w:t xml:space="preserve"> </w:t>
-      </w:r>
+      <w:proofErr w:type="gramStart"/>
+      <w:r>
+        <w:rPr>
+          <w:rFonts w:eastAsiaTheme="minorEastAsia"/>
+        </w:rPr>
+        <w:t xml:space="preserve">If </w:t>
+      </w:r>
+      <w:proofErr w:type="gramEnd"/>
       <m:oMath>
         <m:sSubSup>
           <m:sSubSupPr>
@@ -801,11 +1172,33 @@
         </w:rPr>
         <w:t xml:space="preserve">: need reserved space for the worst case, </w:t>
       </w:r>
-      <w:r>
-        <w:rPr>
-          <w:rFonts w:eastAsiaTheme="minorEastAsia"/>
-        </w:rPr>
-        <w:t xml:space="preserve">reserved gap = m * </w:t>
+    </w:p>
+    <w:p>
+      <w:pPr>
+        <w:jc w:val="center"/>
+        <w:rPr>
+          <w:rFonts w:eastAsiaTheme="minorEastAsia"/>
+          <w:color w:val="FF0000"/>
+          <w:sz w:val="24"/>
+        </w:rPr>
+      </w:pPr>
+      <w:proofErr w:type="gramStart"/>
+      <w:r>
+        <w:rPr>
+          <w:rFonts w:eastAsiaTheme="minorEastAsia"/>
+          <w:color w:val="FF0000"/>
+          <w:sz w:val="24"/>
+        </w:rPr>
+        <w:t>reserved</w:t>
+      </w:r>
+      <w:proofErr w:type="gramEnd"/>
+      <w:r>
+        <w:rPr>
+          <w:rFonts w:eastAsiaTheme="minorEastAsia"/>
+          <w:color w:val="FF0000"/>
+          <w:sz w:val="24"/>
+        </w:rPr>
+        <w:t xml:space="preserve"> gap = m * </w:t>
       </w:r>
       <m:oMath>
         <m:d>
@@ -816,6 +1209,8 @@
               <w:rPr>
                 <w:rFonts w:ascii="Cambria Math" w:hAnsi="Cambria Math"/>
                 <w:i/>
+                <w:color w:val="FF0000"/>
+                <w:sz w:val="24"/>
               </w:rPr>
             </m:ctrlPr>
           </m:dPr>
@@ -826,6 +1221,8 @@
                   <w:rPr>
                     <w:rFonts w:ascii="Cambria Math" w:hAnsi="Cambria Math"/>
                     <w:i/>
+                    <w:color w:val="FF0000"/>
+                    <w:sz w:val="24"/>
                   </w:rPr>
                 </m:ctrlPr>
               </m:sSubSupPr>
@@ -833,6 +1230,8 @@
                 <m:r>
                   <w:rPr>
                     <w:rFonts w:ascii="Cambria Math" w:hAnsi="Cambria Math"/>
+                    <w:color w:val="FF0000"/>
+                    <w:sz w:val="24"/>
                   </w:rPr>
                   <m:t>v</m:t>
                 </m:r>
@@ -841,6 +1240,8 @@
                 <m:r>
                   <w:rPr>
                     <w:rFonts w:ascii="Cambria Math" w:hAnsi="Cambria Math"/>
+                    <w:color w:val="FF0000"/>
+                    <w:sz w:val="24"/>
                   </w:rPr>
                   <m:t>t+1</m:t>
                 </m:r>
@@ -849,6 +1250,8 @@
                 <m:r>
                   <w:rPr>
                     <w:rFonts w:ascii="Cambria Math" w:hAnsi="Cambria Math"/>
+                    <w:color w:val="FF0000"/>
+                    <w:sz w:val="24"/>
                   </w:rPr>
                   <m:t>O</m:t>
                 </m:r>
@@ -857,6 +1260,8 @@
             <m:r>
               <w:rPr>
                 <w:rFonts w:ascii="Cambria Math" w:hAnsi="Cambria Math"/>
+                <w:color w:val="FF0000"/>
+                <w:sz w:val="24"/>
               </w:rPr>
               <m:t>-</m:t>
             </m:r>
@@ -866,6 +1271,8 @@
                   <w:rPr>
                     <w:rFonts w:ascii="Cambria Math" w:hAnsi="Cambria Math"/>
                     <w:i/>
+                    <w:color w:val="FF0000"/>
+                    <w:sz w:val="24"/>
                   </w:rPr>
                 </m:ctrlPr>
               </m:sSubSupPr>
@@ -873,6 +1280,8 @@
                 <m:r>
                   <w:rPr>
                     <w:rFonts w:ascii="Cambria Math" w:hAnsi="Cambria Math"/>
+                    <w:color w:val="FF0000"/>
+                    <w:sz w:val="24"/>
                   </w:rPr>
                   <m:t>v</m:t>
                 </m:r>
@@ -881,6 +1290,8 @@
                 <m:r>
                   <w:rPr>
                     <w:rFonts w:ascii="Cambria Math" w:hAnsi="Cambria Math"/>
+                    <w:color w:val="FF0000"/>
+                    <w:sz w:val="24"/>
                   </w:rPr>
                   <m:t>t</m:t>
                 </m:r>
@@ -889,6 +1300,8 @@
                 <m:r>
                   <w:rPr>
                     <w:rFonts w:ascii="Cambria Math" w:hAnsi="Cambria Math"/>
+                    <w:color w:val="FF0000"/>
+                    <w:sz w:val="24"/>
                   </w:rPr>
                   <m:t>1</m:t>
                 </m:r>
@@ -900,8 +1313,73 @@
       <w:r>
         <w:rPr>
           <w:rFonts w:eastAsiaTheme="minorEastAsia"/>
-        </w:rPr>
-        <w:t xml:space="preserve"> with m is the time C</w:t>
+          <w:color w:val="FF0000"/>
+          <w:sz w:val="24"/>
+        </w:rPr>
+        <w:t xml:space="preserve"> </w:t>
+      </w:r>
+      <w:r>
+        <w:rPr>
+          <w:rFonts w:eastAsiaTheme="minorEastAsia"/>
+          <w:color w:val="FF0000"/>
+          <w:sz w:val="24"/>
+        </w:rPr>
+        <w:tab/>
+      </w:r>
+      <w:r>
+        <w:rPr>
+          <w:rFonts w:eastAsiaTheme="minorEastAsia"/>
+          <w:color w:val="FF0000"/>
+          <w:sz w:val="24"/>
+        </w:rPr>
+        <w:tab/>
+      </w:r>
+      <w:r>
+        <w:rPr>
+          <w:rFonts w:eastAsiaTheme="minorEastAsia"/>
+          <w:color w:val="FF0000"/>
+          <w:sz w:val="24"/>
+        </w:rPr>
+        <w:tab/>
+      </w:r>
+      <w:r>
+        <w:rPr>
+          <w:rFonts w:eastAsiaTheme="minorEastAsia"/>
+          <w:color w:val="FF0000"/>
+          <w:sz w:val="24"/>
+        </w:rPr>
+        <w:tab/>
+      </w:r>
+      <w:r>
+        <w:rPr>
+          <w:rFonts w:eastAsiaTheme="minorEastAsia"/>
+          <w:color w:val="FF0000"/>
+          <w:sz w:val="24"/>
+        </w:rPr>
+        <w:tab/>
+        <w:t>(2)</w:t>
+      </w:r>
+    </w:p>
+    <w:p>
+      <w:pPr>
+        <w:ind w:left="720"/>
+        <w:rPr>
+          <w:rFonts w:eastAsiaTheme="minorEastAsia"/>
+        </w:rPr>
+      </w:pPr>
+      <w:proofErr w:type="gramStart"/>
+      <w:r>
+        <w:rPr>
+          <w:rFonts w:eastAsiaTheme="minorEastAsia"/>
+        </w:rPr>
+        <w:t>with</w:t>
+      </w:r>
+      <w:proofErr w:type="gramEnd"/>
+      <w:r>
+        <w:rPr>
+          <w:rFonts w:eastAsiaTheme="minorEastAsia"/>
+        </w:rPr>
+        <w:t xml:space="preserve"> m is the time C</w:t>
       </w:r>
       <w:r>
         <w:rPr>
@@ -963,7 +1441,19 @@
           <w:rFonts w:eastAsiaTheme="minorEastAsia"/>
         </w:rPr>
         <w:tab/>
-        <w:t>(equation 1)</w:t>
+        <w:t>(</w:t>
+      </w:r>
+      <w:r>
+        <w:rPr>
+          <w:rFonts w:eastAsiaTheme="minorEastAsia"/>
+        </w:rPr>
+        <w:t xml:space="preserve">see </w:t>
+      </w:r>
+      <w:r>
+        <w:rPr>
+          <w:rFonts w:eastAsiaTheme="minorEastAsia"/>
+        </w:rPr>
+        <w:t>equation 1)</w:t>
       </w:r>
     </w:p>
     <w:p>
@@ -983,19 +1473,7 @@
         <w:rPr>
           <w:rFonts w:eastAsiaTheme="minorEastAsia"/>
         </w:rPr>
-        <w:t xml:space="preserve">, </w:t>
-      </w:r>
-      <w:r>
-        <w:rPr>
-          <w:rFonts w:eastAsiaTheme="minorEastAsia"/>
-        </w:rPr>
-        <w:t>reserved gap =</w:t>
-      </w:r>
-      <w:r>
-        <w:rPr>
-          <w:rFonts w:eastAsiaTheme="minorEastAsia"/>
-        </w:rPr>
-        <w:t xml:space="preserve"> 0</w:t>
+        <w:t>, reserved gap = 0</w:t>
       </w:r>
     </w:p>
     <w:p>
@@ -1003,12 +1481,21 @@
         <w:t xml:space="preserve">So </w:t>
       </w:r>
       <w:r>
+        <w:rPr>
+          <w:b/>
+        </w:rPr>
         <w:t>for</w:t>
       </w:r>
       <w:r>
+        <w:rPr>
+          <w:b/>
+        </w:rPr>
         <w:t xml:space="preserve"> the next time step</w:t>
       </w:r>
       <w:r>
+        <w:rPr>
+          <w:b/>
+        </w:rPr>
         <w:t xml:space="preserve"> t+1</w:t>
       </w:r>
       <w:r>
@@ -1030,9 +1517,80 @@
         <w:t xml:space="preserve"> </w:t>
       </w:r>
       <w:r>
-        <w:t>is: distance to advance</w:t>
-      </w:r>
-      <w:r>
+        <w:t xml:space="preserve">at time step t </w:t>
+      </w:r>
+      <w:r>
+        <w:t xml:space="preserve">is: </w:t>
+      </w:r>
+    </w:p>
+    <w:p>
+      <w:pPr>
+        <w:ind w:left="720"/>
+        <w:jc w:val="center"/>
+        <w:rPr>
+          <w:color w:val="FF0000"/>
+          <w:sz w:val="24"/>
+        </w:rPr>
+      </w:pPr>
+      <w:r>
+        <w:rPr>
+          <w:color w:val="FF0000"/>
+          <w:sz w:val="24"/>
+        </w:rPr>
+        <w:t>D</w:t>
+      </w:r>
+      <w:r>
+        <w:rPr>
+          <w:color w:val="FF0000"/>
+          <w:sz w:val="24"/>
+          <w:vertAlign w:val="subscript"/>
+        </w:rPr>
+        <w:t>1_</w:t>
+      </w:r>
+      <w:proofErr w:type="gramStart"/>
+      <w:r>
+        <w:rPr>
+          <w:color w:val="FF0000"/>
+          <w:sz w:val="24"/>
+          <w:vertAlign w:val="subscript"/>
+        </w:rPr>
+        <w:t>n</w:t>
+      </w:r>
+      <w:r>
+        <w:rPr>
+          <w:color w:val="FF0000"/>
+          <w:sz w:val="24"/>
+          <w:vertAlign w:val="subscript"/>
+        </w:rPr>
+        <w:t>eed</w:t>
+      </w:r>
+      <w:r>
+        <w:rPr>
+          <w:color w:val="FF0000"/>
+          <w:sz w:val="24"/>
+        </w:rPr>
+        <w:t>(</w:t>
+      </w:r>
+      <w:proofErr w:type="gramEnd"/>
+      <w:r>
+        <w:rPr>
+          <w:color w:val="FF0000"/>
+          <w:sz w:val="24"/>
+        </w:rPr>
+        <w:t xml:space="preserve">t) = </w:t>
+      </w:r>
+      <w:r>
+        <w:rPr>
+          <w:color w:val="FF0000"/>
+          <w:sz w:val="24"/>
+        </w:rPr>
+        <w:t>distance to advance</w:t>
+      </w:r>
+      <w:r>
+        <w:rPr>
+          <w:color w:val="FF0000"/>
+          <w:sz w:val="24"/>
+        </w:rPr>
         <w:t xml:space="preserve"> with speed </w:t>
       </w:r>
       <m:oMath>
@@ -1042,6 +1600,8 @@
               <w:rPr>
                 <w:rFonts w:ascii="Cambria Math" w:hAnsi="Cambria Math"/>
                 <w:i/>
+                <w:color w:val="FF0000"/>
+                <w:sz w:val="24"/>
               </w:rPr>
             </m:ctrlPr>
           </m:sSubSupPr>
@@ -1049,6 +1609,8 @@
             <m:r>
               <w:rPr>
                 <w:rFonts w:ascii="Cambria Math" w:hAnsi="Cambria Math"/>
+                <w:color w:val="FF0000"/>
+                <w:sz w:val="24"/>
               </w:rPr>
               <m:t>v</m:t>
             </m:r>
@@ -1057,6 +1619,8 @@
             <m:r>
               <w:rPr>
                 <w:rFonts w:ascii="Cambria Math" w:hAnsi="Cambria Math"/>
+                <w:color w:val="FF0000"/>
+                <w:sz w:val="24"/>
               </w:rPr>
               <m:t>t+1</m:t>
             </m:r>
@@ -1065,6 +1629,8 @@
             <m:r>
               <w:rPr>
                 <w:rFonts w:ascii="Cambria Math" w:hAnsi="Cambria Math"/>
+                <w:color w:val="FF0000"/>
+                <w:sz w:val="24"/>
               </w:rPr>
               <m:t>O</m:t>
             </m:r>
@@ -1072,17 +1638,58 @@
         </m:sSubSup>
       </m:oMath>
       <w:r>
+        <w:rPr>
+          <w:color w:val="FF0000"/>
+          <w:sz w:val="24"/>
+        </w:rPr>
         <w:t xml:space="preserve"> +</w:t>
       </w:r>
       <w:r>
+        <w:rPr>
+          <w:color w:val="FF0000"/>
+          <w:sz w:val="24"/>
+        </w:rPr>
         <w:t xml:space="preserve"> reserved gap</w:t>
       </w:r>
       <w:r>
-        <w:t xml:space="preserve"> with</w:t>
+        <w:rPr>
+          <w:color w:val="FF0000"/>
+          <w:sz w:val="24"/>
+        </w:rPr>
+        <w:t xml:space="preserve"> </w:t>
+      </w:r>
+      <w:r>
+        <w:rPr>
+          <w:color w:val="FF0000"/>
+          <w:sz w:val="24"/>
+        </w:rPr>
+        <w:tab/>
+      </w:r>
+      <w:r>
+        <w:rPr>
+          <w:color w:val="FF0000"/>
+          <w:sz w:val="24"/>
+        </w:rPr>
+        <w:tab/>
+        <w:t>(3)</w:t>
       </w:r>
     </w:p>
     <w:p>
       <w:pPr>
+        <w:ind w:left="720"/>
+      </w:pPr>
+      <w:proofErr w:type="gramStart"/>
+      <w:r>
+        <w:t>with</w:t>
+      </w:r>
+      <w:proofErr w:type="gramEnd"/>
+      <w:r>
+        <w:t>:</w:t>
+      </w:r>
+    </w:p>
+    <w:p>
+      <w:pPr>
+        <w:ind w:left="1440"/>
         <w:rPr>
           <w:rFonts w:eastAsiaTheme="minorEastAsia"/>
           <w:lang w:val="nl-NL"/>
@@ -1247,6 +1854,7 @@
     </w:p>
     <w:p>
       <w:pPr>
+        <w:ind w:left="1440"/>
         <w:rPr>
           <w:rFonts w:eastAsiaTheme="minorEastAsia"/>
           <w:lang w:val="nl-NL"/>
@@ -1331,17 +1939,7 @@
             <w:rFonts w:ascii="Cambria Math" w:eastAsiaTheme="minorEastAsia" w:hAnsi="Cambria Math"/>
             <w:lang w:val="nl-NL"/>
           </w:rPr>
-          <m:t>min</m:t>
-        </m:r>
-        <m:r>
-          <m:rPr>
-            <m:sty m:val="p"/>
-          </m:rPr>
-          <w:rPr>
-            <w:rFonts w:ascii="Cambria Math" w:eastAsiaTheme="minorEastAsia" w:hAnsi="Cambria Math"/>
-            <w:lang w:val="nl-NL"/>
-          </w:rPr>
-          <m:t>⁡</m:t>
+          <m:t>min⁡</m:t>
         </m:r>
         <m:r>
           <w:rPr>
@@ -1405,13 +2003,7 @@
               <w:rPr>
                 <w:rFonts w:ascii="Cambria Math" w:hAnsi="Cambria Math"/>
               </w:rPr>
-              <m:t>ac</m:t>
-            </m:r>
-            <m:r>
-              <w:rPr>
-                <w:rFonts w:ascii="Cambria Math" w:hAnsi="Cambria Math"/>
-              </w:rPr>
-              <m:t>c</m:t>
+              <m:t>acc</m:t>
             </m:r>
           </m:e>
           <m:sub>
@@ -1466,6 +2058,704 @@
       </m:oMath>
       <w:bookmarkStart w:id="0" w:name="_GoBack"/>
       <w:bookmarkEnd w:id="0"/>
+    </w:p>
+    <w:p>
+      <w:pPr>
+        <w:rPr>
+          <w:rFonts w:eastAsiaTheme="minorEastAsia"/>
+          <w:color w:val="FF0000"/>
+        </w:rPr>
+      </w:pPr>
+      <w:r>
+        <w:rPr>
+          <w:rFonts w:eastAsiaTheme="minorEastAsia"/>
+          <w:color w:val="FF0000"/>
+        </w:rPr>
+        <w:t>Similarly, we could calculate the distance needed for d</w:t>
+      </w:r>
+      <w:r>
+        <w:rPr>
+          <w:rFonts w:eastAsiaTheme="minorEastAsia"/>
+          <w:color w:val="FF0000"/>
+          <w:vertAlign w:val="subscript"/>
+        </w:rPr>
+        <w:t>2</w:t>
+      </w:r>
+      <w:r>
+        <w:rPr>
+          <w:rFonts w:eastAsiaTheme="minorEastAsia"/>
+          <w:color w:val="FF0000"/>
+        </w:rPr>
+        <w:t xml:space="preserve"> in case there is no car running parallel with C</w:t>
+      </w:r>
+      <w:r>
+        <w:rPr>
+          <w:rFonts w:eastAsiaTheme="minorEastAsia"/>
+          <w:color w:val="FF0000"/>
+          <w:vertAlign w:val="superscript"/>
+        </w:rPr>
+        <w:t>O</w:t>
+      </w:r>
+      <w:r>
+        <w:rPr>
+          <w:rFonts w:eastAsiaTheme="minorEastAsia"/>
+          <w:color w:val="FF0000"/>
+        </w:rPr>
+        <w:t xml:space="preserve"> on the other lane.</w:t>
+      </w:r>
+    </w:p>
+    <w:p>
+      <w:pPr>
+        <w:pStyle w:val="Heading1"/>
+      </w:pPr>
+      <w:r>
+        <w:t xml:space="preserve">Minimum gap with the car </w:t>
+      </w:r>
+      <w:r>
+        <w:t>behind</w:t>
+      </w:r>
+      <w:r>
+        <w:t xml:space="preserve"> on the other lane</w:t>
+      </w:r>
+    </w:p>
+    <w:p>
+      <w:pPr>
+        <w:rPr>
+          <w:vertAlign w:val="superscript"/>
+        </w:rPr>
+      </w:pPr>
+      <w:r>
+        <w:t xml:space="preserve">Car </w:t>
+      </w:r>
+      <w:r>
+        <w:t>behind</w:t>
+      </w:r>
+      <w:r>
+        <w:t xml:space="preserve"> C</w:t>
+      </w:r>
+      <w:r>
+        <w:rPr>
+          <w:vertAlign w:val="superscript"/>
+        </w:rPr>
+        <w:t>3</w:t>
+      </w:r>
+      <w:r>
+        <w:t>, speed v</w:t>
+      </w:r>
+      <w:r>
+        <w:rPr>
+          <w:vertAlign w:val="superscript"/>
+        </w:rPr>
+        <w:t>3</w:t>
+      </w:r>
+      <w:r>
+        <w:rPr>
+          <w:vertAlign w:val="subscript"/>
+        </w:rPr>
+        <w:t>t</w:t>
+      </w:r>
+    </w:p>
+    <w:p>
+      <w:r>
+        <w:t>My car C</w:t>
+      </w:r>
+      <w:r>
+        <w:rPr>
+          <w:vertAlign w:val="superscript"/>
+        </w:rPr>
+        <w:t>O</w:t>
+      </w:r>
+      <w:r>
+        <w:t xml:space="preserve">, speed </w:t>
+      </w:r>
+      <w:proofErr w:type="spellStart"/>
+      <w:r>
+        <w:t>v</w:t>
+      </w:r>
+      <w:r>
+        <w:rPr>
+          <w:vertAlign w:val="superscript"/>
+        </w:rPr>
+        <w:t>O</w:t>
+      </w:r>
+      <w:r>
+        <w:rPr>
+          <w:vertAlign w:val="subscript"/>
+        </w:rPr>
+        <w:t>t</w:t>
+      </w:r>
+      <w:proofErr w:type="spellEnd"/>
+    </w:p>
+    <w:p>
+      <w:r>
+        <w:t>Current distance between C</w:t>
+      </w:r>
+      <w:r>
+        <w:rPr>
+          <w:vertAlign w:val="superscript"/>
+        </w:rPr>
+        <w:t>3</w:t>
+      </w:r>
+      <w:r>
+        <w:t xml:space="preserve"> and C</w:t>
+      </w:r>
+      <w:r>
+        <w:rPr>
+          <w:vertAlign w:val="superscript"/>
+        </w:rPr>
+        <w:t>O</w:t>
+      </w:r>
+      <w:r>
+        <w:t>: d</w:t>
+      </w:r>
+      <w:r>
+        <w:rPr>
+          <w:vertAlign w:val="subscript"/>
+        </w:rPr>
+        <w:t>3</w:t>
+      </w:r>
+    </w:p>
+    <w:p>
+      <w:r>
+        <w:t xml:space="preserve">A safety space for </w:t>
+      </w:r>
+      <w:r>
+        <w:t>C</w:t>
+      </w:r>
+      <w:r>
+        <w:rPr>
+          <w:vertAlign w:val="superscript"/>
+        </w:rPr>
+        <w:t>3</w:t>
+      </w:r>
+      <w:r>
+        <w:t xml:space="preserve"> at time step </w:t>
+      </w:r>
+      <m:oMath>
+        <m:r>
+          <w:rPr>
+            <w:rFonts w:ascii="Cambria Math" w:hAnsi="Cambria Math"/>
+          </w:rPr>
+          <m:t>t</m:t>
+        </m:r>
+      </m:oMath>
+      <w:r>
+        <w:t xml:space="preserve"> is, based on equation (2):</w:t>
+      </w:r>
+    </w:p>
+    <w:p>
+      <w:pPr>
+        <w:jc w:val="center"/>
+      </w:pPr>
+      <w:r>
+        <w:rPr>
+          <w:color w:val="FF0000"/>
+          <w:sz w:val="24"/>
+        </w:rPr>
+        <w:t>D</w:t>
+      </w:r>
+      <w:r>
+        <w:rPr>
+          <w:color w:val="FF0000"/>
+          <w:sz w:val="24"/>
+          <w:vertAlign w:val="subscript"/>
+        </w:rPr>
+        <w:t>3</w:t>
+      </w:r>
+      <w:r>
+        <w:rPr>
+          <w:color w:val="FF0000"/>
+          <w:sz w:val="24"/>
+          <w:vertAlign w:val="subscript"/>
+        </w:rPr>
+        <w:t>_</w:t>
+      </w:r>
+      <w:proofErr w:type="gramStart"/>
+      <w:r>
+        <w:rPr>
+          <w:color w:val="FF0000"/>
+          <w:sz w:val="24"/>
+          <w:vertAlign w:val="subscript"/>
+        </w:rPr>
+        <w:t>n</w:t>
+      </w:r>
+      <w:r>
+        <w:rPr>
+          <w:color w:val="FF0000"/>
+          <w:sz w:val="24"/>
+          <w:vertAlign w:val="subscript"/>
+        </w:rPr>
+        <w:t>eed</w:t>
+      </w:r>
+      <w:r>
+        <w:rPr>
+          <w:color w:val="FF0000"/>
+          <w:sz w:val="24"/>
+        </w:rPr>
+        <w:t>(</w:t>
+      </w:r>
+      <w:proofErr w:type="gramEnd"/>
+      <w:r>
+        <w:rPr>
+          <w:color w:val="FF0000"/>
+          <w:sz w:val="24"/>
+        </w:rPr>
+        <w:t xml:space="preserve">t) = </w:t>
+      </w:r>
+      <w:r>
+        <w:rPr>
+          <w:color w:val="FF0000"/>
+          <w:sz w:val="24"/>
+        </w:rPr>
+        <w:t xml:space="preserve">distance to advance with speed </w:t>
+      </w:r>
+      <m:oMath>
+        <m:sSubSup>
+          <m:sSubSupPr>
+            <m:ctrlPr>
+              <w:rPr>
+                <w:rFonts w:ascii="Cambria Math" w:hAnsi="Cambria Math"/>
+                <w:i/>
+                <w:color w:val="FF0000"/>
+                <w:sz w:val="24"/>
+              </w:rPr>
+            </m:ctrlPr>
+          </m:sSubSupPr>
+          <m:e>
+            <m:r>
+              <w:rPr>
+                <w:rFonts w:ascii="Cambria Math" w:hAnsi="Cambria Math"/>
+                <w:color w:val="FF0000"/>
+                <w:sz w:val="24"/>
+              </w:rPr>
+              <m:t>v</m:t>
+            </m:r>
+          </m:e>
+          <m:sub>
+            <m:r>
+              <w:rPr>
+                <w:rFonts w:ascii="Cambria Math" w:hAnsi="Cambria Math"/>
+                <w:color w:val="FF0000"/>
+                <w:sz w:val="24"/>
+              </w:rPr>
+              <m:t>t+1</m:t>
+            </m:r>
+          </m:sub>
+          <m:sup>
+            <m:r>
+              <w:rPr>
+                <w:rFonts w:ascii="Cambria Math" w:hAnsi="Cambria Math"/>
+                <w:color w:val="FF0000"/>
+                <w:sz w:val="24"/>
+              </w:rPr>
+              <m:t>3</m:t>
+            </m:r>
+          </m:sup>
+        </m:sSubSup>
+      </m:oMath>
+      <w:r>
+        <w:rPr>
+          <w:color w:val="FF0000"/>
+          <w:sz w:val="24"/>
+        </w:rPr>
+        <w:t xml:space="preserve"> + reserved gap</w:t>
+      </w:r>
+      <w:r>
+        <w:rPr>
+          <w:color w:val="FF0000"/>
+          <w:sz w:val="24"/>
+        </w:rPr>
+        <w:tab/>
+      </w:r>
+      <w:r>
+        <w:rPr>
+          <w:color w:val="FF0000"/>
+          <w:sz w:val="24"/>
+        </w:rPr>
+        <w:tab/>
+        <w:t>(4)</w:t>
+      </w:r>
+    </w:p>
+    <w:p>
+      <w:pPr>
+        <w:ind w:left="720"/>
+      </w:pPr>
+      <w:proofErr w:type="gramStart"/>
+      <w:r>
+        <w:t>with</w:t>
+      </w:r>
+      <w:proofErr w:type="gramEnd"/>
+      <w:r>
+        <w:t>:</w:t>
+      </w:r>
+    </w:p>
+    <w:p>
+      <w:pPr>
+        <w:ind w:left="1440"/>
+        <w:rPr>
+          <w:rFonts w:eastAsiaTheme="minorEastAsia"/>
+        </w:rPr>
+      </w:pPr>
+      <w:proofErr w:type="gramStart"/>
+      <w:r>
+        <w:t>min(</w:t>
+      </w:r>
+      <w:proofErr w:type="gramEnd"/>
+      <m:oMath>
+        <m:sSubSup>
+          <m:sSubSupPr>
+            <m:ctrlPr>
+              <w:rPr>
+                <w:rFonts w:ascii="Cambria Math" w:hAnsi="Cambria Math"/>
+                <w:i/>
+              </w:rPr>
+            </m:ctrlPr>
+          </m:sSubSupPr>
+          <m:e>
+            <m:r>
+              <w:rPr>
+                <w:rFonts w:ascii="Cambria Math" w:hAnsi="Cambria Math"/>
+              </w:rPr>
+              <m:t>v</m:t>
+            </m:r>
+          </m:e>
+          <m:sub>
+            <m:r>
+              <w:rPr>
+                <w:rFonts w:ascii="Cambria Math" w:hAnsi="Cambria Math"/>
+              </w:rPr>
+              <m:t>t</m:t>
+            </m:r>
+            <m:r>
+              <w:rPr>
+                <w:rFonts w:ascii="Cambria Math" w:hAnsi="Cambria Math"/>
+              </w:rPr>
+              <m:t>+1</m:t>
+            </m:r>
+          </m:sub>
+          <m:sup>
+            <m:r>
+              <w:rPr>
+                <w:rFonts w:ascii="Cambria Math" w:hAnsi="Cambria Math"/>
+              </w:rPr>
+              <m:t>3</m:t>
+            </m:r>
+          </m:sup>
+        </m:sSubSup>
+        <m:r>
+          <w:rPr>
+            <w:rFonts w:ascii="Cambria Math" w:hAnsi="Cambria Math"/>
+          </w:rPr>
+          <m:t xml:space="preserve"> </m:t>
+        </m:r>
+      </m:oMath>
+      <w:r>
+        <w:rPr>
+          <w:rFonts w:eastAsiaTheme="minorEastAsia"/>
+        </w:rPr>
+        <w:t xml:space="preserve">) = </w:t>
+      </w:r>
+      <m:oMath>
+        <m:r>
+          <m:rPr>
+            <m:sty m:val="p"/>
+          </m:rPr>
+          <w:rPr>
+            <w:rFonts w:ascii="Cambria Math" w:eastAsiaTheme="minorEastAsia" w:hAnsi="Cambria Math"/>
+          </w:rPr>
+          <m:t>max⁡</m:t>
+        </m:r>
+        <m:r>
+          <w:rPr>
+            <w:rFonts w:ascii="Cambria Math" w:eastAsiaTheme="minorEastAsia" w:hAnsi="Cambria Math"/>
+          </w:rPr>
+          <m:t>(</m:t>
+        </m:r>
+        <m:sSubSup>
+          <m:sSubSupPr>
+            <m:ctrlPr>
+              <w:rPr>
+                <w:rFonts w:ascii="Cambria Math" w:hAnsi="Cambria Math"/>
+                <w:i/>
+              </w:rPr>
+            </m:ctrlPr>
+          </m:sSubSupPr>
+          <m:e>
+            <m:r>
+              <w:rPr>
+                <w:rFonts w:ascii="Cambria Math" w:hAnsi="Cambria Math"/>
+              </w:rPr>
+              <m:t>v</m:t>
+            </m:r>
+          </m:e>
+          <m:sub>
+            <m:r>
+              <w:rPr>
+                <w:rFonts w:ascii="Cambria Math" w:hAnsi="Cambria Math"/>
+              </w:rPr>
+              <m:t>t</m:t>
+            </m:r>
+          </m:sub>
+          <m:sup>
+            <m:r>
+              <w:rPr>
+                <w:rFonts w:ascii="Cambria Math" w:hAnsi="Cambria Math"/>
+              </w:rPr>
+              <m:t>3</m:t>
+            </m:r>
+          </m:sup>
+        </m:sSubSup>
+        <m:r>
+          <w:rPr>
+            <w:rFonts w:ascii="Cambria Math" w:hAnsi="Cambria Math"/>
+          </w:rPr>
+          <m:t>-</m:t>
+        </m:r>
+        <m:sSub>
+          <m:sSubPr>
+            <m:ctrlPr>
+              <w:rPr>
+                <w:rFonts w:ascii="Cambria Math" w:hAnsi="Cambria Math"/>
+                <w:i/>
+              </w:rPr>
+            </m:ctrlPr>
+          </m:sSubPr>
+          <m:e>
+            <m:r>
+              <w:rPr>
+                <w:rFonts w:ascii="Cambria Math" w:hAnsi="Cambria Math"/>
+              </w:rPr>
+              <m:t>dec</m:t>
+            </m:r>
+          </m:e>
+          <m:sub>
+            <m:r>
+              <w:rPr>
+                <w:rFonts w:ascii="Cambria Math" w:hAnsi="Cambria Math"/>
+              </w:rPr>
+              <m:t>M</m:t>
+            </m:r>
+          </m:sub>
+        </m:sSub>
+        <m:r>
+          <w:rPr>
+            <w:rFonts w:ascii="Cambria Math" w:hAnsi="Cambria Math"/>
+          </w:rPr>
+          <m:t>, 0)</m:t>
+        </m:r>
+      </m:oMath>
+    </w:p>
+    <w:p>
+      <w:pPr>
+        <w:ind w:left="1440"/>
+        <w:rPr>
+          <w:rFonts w:eastAsiaTheme="minorEastAsia"/>
+          <w:lang w:val="nl-NL"/>
+        </w:rPr>
+      </w:pPr>
+      <w:r>
+        <w:rPr>
+          <w:rFonts w:eastAsiaTheme="minorEastAsia"/>
+          <w:lang w:val="nl-NL"/>
+        </w:rPr>
+        <w:t>max</w:t>
+      </w:r>
+      <w:r>
+        <w:rPr>
+          <w:lang w:val="nl-NL"/>
+        </w:rPr>
+        <w:t>(</w:t>
+      </w:r>
+      <m:oMath>
+        <m:sSubSup>
+          <m:sSubSupPr>
+            <m:ctrlPr>
+              <w:rPr>
+                <w:rFonts w:ascii="Cambria Math" w:hAnsi="Cambria Math"/>
+                <w:i/>
+              </w:rPr>
+            </m:ctrlPr>
+          </m:sSubSupPr>
+          <m:e>
+            <m:r>
+              <w:rPr>
+                <w:rFonts w:ascii="Cambria Math" w:hAnsi="Cambria Math"/>
+              </w:rPr>
+              <m:t>v</m:t>
+            </m:r>
+          </m:e>
+          <m:sub>
+            <m:r>
+              <w:rPr>
+                <w:rFonts w:ascii="Cambria Math" w:hAnsi="Cambria Math"/>
+              </w:rPr>
+              <m:t>t</m:t>
+            </m:r>
+            <m:r>
+              <w:rPr>
+                <w:rFonts w:ascii="Cambria Math" w:hAnsi="Cambria Math"/>
+                <w:lang w:val="nl-NL"/>
+              </w:rPr>
+              <m:t>+1</m:t>
+            </m:r>
+          </m:sub>
+          <m:sup>
+            <m:r>
+              <w:rPr>
+                <w:rFonts w:ascii="Cambria Math" w:hAnsi="Cambria Math"/>
+              </w:rPr>
+              <m:t>3</m:t>
+            </m:r>
+          </m:sup>
+        </m:sSubSup>
+        <m:r>
+          <w:rPr>
+            <w:rFonts w:ascii="Cambria Math" w:hAnsi="Cambria Math"/>
+            <w:lang w:val="nl-NL"/>
+          </w:rPr>
+          <m:t xml:space="preserve"> </m:t>
+        </m:r>
+      </m:oMath>
+      <w:r>
+        <w:rPr>
+          <w:rFonts w:eastAsiaTheme="minorEastAsia"/>
+          <w:lang w:val="nl-NL"/>
+        </w:rPr>
+        <w:t>) =</w:t>
+      </w:r>
+      <m:oMath>
+        <m:r>
+          <m:rPr>
+            <m:sty m:val="p"/>
+          </m:rPr>
+          <w:rPr>
+            <w:rFonts w:ascii="Cambria Math" w:eastAsiaTheme="minorEastAsia" w:hAnsi="Cambria Math"/>
+            <w:lang w:val="nl-NL"/>
+          </w:rPr>
+          <m:t>min⁡</m:t>
+        </m:r>
+        <m:r>
+          <w:rPr>
+            <w:rFonts w:ascii="Cambria Math" w:eastAsiaTheme="minorEastAsia" w:hAnsi="Cambria Math"/>
+            <w:lang w:val="nl-NL"/>
+          </w:rPr>
+          <m:t>(</m:t>
+        </m:r>
+        <m:sSubSup>
+          <m:sSubSupPr>
+            <m:ctrlPr>
+              <w:rPr>
+                <w:rFonts w:ascii="Cambria Math" w:hAnsi="Cambria Math"/>
+                <w:i/>
+              </w:rPr>
+            </m:ctrlPr>
+          </m:sSubSupPr>
+          <m:e>
+            <m:r>
+              <w:rPr>
+                <w:rFonts w:ascii="Cambria Math" w:hAnsi="Cambria Math"/>
+              </w:rPr>
+              <m:t>v</m:t>
+            </m:r>
+          </m:e>
+          <m:sub>
+            <m:r>
+              <w:rPr>
+                <w:rFonts w:ascii="Cambria Math" w:hAnsi="Cambria Math"/>
+              </w:rPr>
+              <m:t>t</m:t>
+            </m:r>
+          </m:sub>
+          <m:sup>
+            <m:r>
+              <w:rPr>
+                <w:rFonts w:ascii="Cambria Math" w:hAnsi="Cambria Math"/>
+              </w:rPr>
+              <m:t>3</m:t>
+            </m:r>
+          </m:sup>
+        </m:sSubSup>
+        <m:r>
+          <w:rPr>
+            <w:rFonts w:ascii="Cambria Math" w:hAnsi="Cambria Math"/>
+            <w:lang w:val="nl-NL"/>
+          </w:rPr>
+          <m:t>+</m:t>
+        </m:r>
+        <m:sSub>
+          <m:sSubPr>
+            <m:ctrlPr>
+              <w:rPr>
+                <w:rFonts w:ascii="Cambria Math" w:hAnsi="Cambria Math"/>
+                <w:i/>
+              </w:rPr>
+            </m:ctrlPr>
+          </m:sSubPr>
+          <m:e>
+            <m:r>
+              <w:rPr>
+                <w:rFonts w:ascii="Cambria Math" w:hAnsi="Cambria Math"/>
+              </w:rPr>
+              <m:t>acc</m:t>
+            </m:r>
+          </m:e>
+          <m:sub>
+            <m:r>
+              <w:rPr>
+                <w:rFonts w:ascii="Cambria Math" w:hAnsi="Cambria Math"/>
+              </w:rPr>
+              <m:t>M</m:t>
+            </m:r>
+          </m:sub>
+        </m:sSub>
+        <m:r>
+          <w:rPr>
+            <w:rFonts w:ascii="Cambria Math" w:hAnsi="Cambria Math"/>
+            <w:lang w:val="nl-NL"/>
+          </w:rPr>
+          <m:t xml:space="preserve">, </m:t>
+        </m:r>
+        <m:sSub>
+          <m:sSubPr>
+            <m:ctrlPr>
+              <w:rPr>
+                <w:rFonts w:ascii="Cambria Math" w:hAnsi="Cambria Math"/>
+                <w:i/>
+              </w:rPr>
+            </m:ctrlPr>
+          </m:sSubPr>
+          <m:e>
+            <m:r>
+              <w:rPr>
+                <w:rFonts w:ascii="Cambria Math" w:hAnsi="Cambria Math"/>
+              </w:rPr>
+              <m:t>v</m:t>
+            </m:r>
+          </m:e>
+          <m:sub>
+            <m:r>
+              <w:rPr>
+                <w:rFonts w:ascii="Cambria Math" w:hAnsi="Cambria Math"/>
+              </w:rPr>
+              <m:t>M</m:t>
+            </m:r>
+          </m:sub>
+        </m:sSub>
+        <m:r>
+          <w:rPr>
+            <w:rFonts w:ascii="Cambria Math" w:hAnsi="Cambria Math"/>
+            <w:lang w:val="nl-NL"/>
+          </w:rPr>
+          <m:t>)</m:t>
+        </m:r>
+      </m:oMath>
+    </w:p>
+    <w:p>
+      <w:pPr>
+        <w:rPr>
+          <w:rFonts w:eastAsiaTheme="minorEastAsia"/>
+        </w:rPr>
+      </w:pPr>
     </w:p>
     <w:sectPr>
       <w:pgSz w:w="12240" w:h="15840"/>
@@ -2344,6 +3634,40 @@
       <w:color w:val="808080"/>
     </w:rPr>
   </w:style>
+  <w:style w:type="paragraph" w:styleId="Title">
+    <w:name w:val="Title"/>
+    <w:basedOn w:val="Normal"/>
+    <w:next w:val="Normal"/>
+    <w:link w:val="TitleChar"/>
+    <w:uiPriority w:val="10"/>
+    <w:qFormat/>
+    <w:rsid w:val="0004615B"/>
+    <w:pPr>
+      <w:spacing w:after="0" w:line="240" w:lineRule="auto"/>
+      <w:contextualSpacing/>
+    </w:pPr>
+    <w:rPr>
+      <w:rFonts w:asciiTheme="majorHAnsi" w:eastAsiaTheme="majorEastAsia" w:hAnsiTheme="majorHAnsi" w:cstheme="majorBidi"/>
+      <w:spacing w:val="-10"/>
+      <w:kern w:val="28"/>
+      <w:sz w:val="56"/>
+      <w:szCs w:val="56"/>
+    </w:rPr>
+  </w:style>
+  <w:style w:type="character" w:customStyle="1" w:styleId="TitleChar">
+    <w:name w:val="Title Char"/>
+    <w:basedOn w:val="DefaultParagraphFont"/>
+    <w:link w:val="Title"/>
+    <w:uiPriority w:val="10"/>
+    <w:rsid w:val="0004615B"/>
+    <w:rPr>
+      <w:rFonts w:asciiTheme="majorHAnsi" w:eastAsiaTheme="majorEastAsia" w:hAnsiTheme="majorHAnsi" w:cstheme="majorBidi"/>
+      <w:spacing w:val="-10"/>
+      <w:kern w:val="28"/>
+      <w:sz w:val="56"/>
+      <w:szCs w:val="56"/>
+    </w:rPr>
+  </w:style>
 </w:styles>
 </file>
 

</xml_diff>

<commit_message>
reserved gap for the car behind
Make it clearer
</commit_message>
<xml_diff>
--- a/src/trafficsimulation/Minimum gap.docx
+++ b/src/trafficsimulation/Minimum gap.docx
@@ -147,13 +147,7 @@
           <w:rPr>
             <w:rFonts w:ascii="Cambria Math" w:hAnsi="Cambria Math"/>
           </w:rPr>
-          <m:t>t</m:t>
-        </m:r>
-        <m:r>
-          <w:rPr>
-            <w:rFonts w:ascii="Cambria Math" w:hAnsi="Cambria Math"/>
-          </w:rPr>
-          <m:t>+1</m:t>
+          <m:t>t+1</m:t>
         </m:r>
       </m:oMath>
     </w:p>
@@ -1692,708 +1686,6 @@
         <w:ind w:left="1440"/>
         <w:rPr>
           <w:rFonts w:eastAsiaTheme="minorEastAsia"/>
-          <w:lang w:val="nl-NL"/>
-        </w:rPr>
-      </w:pPr>
-      <w:r>
-        <w:rPr>
-          <w:lang w:val="nl-NL"/>
-        </w:rPr>
-        <w:t>min(</w:t>
-      </w:r>
-      <m:oMath>
-        <m:sSubSup>
-          <m:sSubSupPr>
-            <m:ctrlPr>
-              <w:rPr>
-                <w:rFonts w:ascii="Cambria Math" w:hAnsi="Cambria Math"/>
-                <w:i/>
-              </w:rPr>
-            </m:ctrlPr>
-          </m:sSubSupPr>
-          <m:e>
-            <m:r>
-              <w:rPr>
-                <w:rFonts w:ascii="Cambria Math" w:hAnsi="Cambria Math"/>
-              </w:rPr>
-              <m:t>v</m:t>
-            </m:r>
-          </m:e>
-          <m:sub>
-            <m:r>
-              <w:rPr>
-                <w:rFonts w:ascii="Cambria Math" w:hAnsi="Cambria Math"/>
-              </w:rPr>
-              <m:t>t</m:t>
-            </m:r>
-            <m:r>
-              <w:rPr>
-                <w:rFonts w:ascii="Cambria Math" w:hAnsi="Cambria Math"/>
-                <w:lang w:val="nl-NL"/>
-              </w:rPr>
-              <m:t>+1</m:t>
-            </m:r>
-          </m:sub>
-          <m:sup>
-            <m:r>
-              <w:rPr>
-                <w:rFonts w:ascii="Cambria Math" w:hAnsi="Cambria Math"/>
-              </w:rPr>
-              <m:t>O</m:t>
-            </m:r>
-          </m:sup>
-        </m:sSubSup>
-        <m:r>
-          <w:rPr>
-            <w:rFonts w:ascii="Cambria Math" w:hAnsi="Cambria Math"/>
-            <w:lang w:val="nl-NL"/>
-          </w:rPr>
-          <m:t xml:space="preserve"> </m:t>
-        </m:r>
-      </m:oMath>
-      <w:r>
-        <w:rPr>
-          <w:rFonts w:eastAsiaTheme="minorEastAsia"/>
-          <w:lang w:val="nl-NL"/>
-        </w:rPr>
-        <w:t xml:space="preserve">) = </w:t>
-      </w:r>
-      <m:oMath>
-        <m:r>
-          <m:rPr>
-            <m:sty m:val="p"/>
-          </m:rPr>
-          <w:rPr>
-            <w:rFonts w:ascii="Cambria Math" w:eastAsiaTheme="minorEastAsia" w:hAnsi="Cambria Math"/>
-            <w:lang w:val="nl-NL"/>
-          </w:rPr>
-          <m:t>max⁡</m:t>
-        </m:r>
-        <m:r>
-          <w:rPr>
-            <w:rFonts w:ascii="Cambria Math" w:eastAsiaTheme="minorEastAsia" w:hAnsi="Cambria Math"/>
-            <w:lang w:val="nl-NL"/>
-          </w:rPr>
-          <m:t>(</m:t>
-        </m:r>
-        <m:sSubSup>
-          <m:sSubSupPr>
-            <m:ctrlPr>
-              <w:rPr>
-                <w:rFonts w:ascii="Cambria Math" w:hAnsi="Cambria Math"/>
-                <w:i/>
-              </w:rPr>
-            </m:ctrlPr>
-          </m:sSubSupPr>
-          <m:e>
-            <m:r>
-              <w:rPr>
-                <w:rFonts w:ascii="Cambria Math" w:hAnsi="Cambria Math"/>
-              </w:rPr>
-              <m:t>v</m:t>
-            </m:r>
-          </m:e>
-          <m:sub>
-            <m:r>
-              <w:rPr>
-                <w:rFonts w:ascii="Cambria Math" w:hAnsi="Cambria Math"/>
-              </w:rPr>
-              <m:t>t</m:t>
-            </m:r>
-          </m:sub>
-          <m:sup>
-            <m:r>
-              <w:rPr>
-                <w:rFonts w:ascii="Cambria Math" w:hAnsi="Cambria Math"/>
-              </w:rPr>
-              <m:t>O</m:t>
-            </m:r>
-          </m:sup>
-        </m:sSubSup>
-        <m:r>
-          <w:rPr>
-            <w:rFonts w:ascii="Cambria Math" w:hAnsi="Cambria Math"/>
-            <w:lang w:val="nl-NL"/>
-          </w:rPr>
-          <m:t>-</m:t>
-        </m:r>
-        <m:sSub>
-          <m:sSubPr>
-            <m:ctrlPr>
-              <w:rPr>
-                <w:rFonts w:ascii="Cambria Math" w:hAnsi="Cambria Math"/>
-                <w:i/>
-              </w:rPr>
-            </m:ctrlPr>
-          </m:sSubPr>
-          <m:e>
-            <m:r>
-              <w:rPr>
-                <w:rFonts w:ascii="Cambria Math" w:hAnsi="Cambria Math"/>
-              </w:rPr>
-              <m:t>dec</m:t>
-            </m:r>
-          </m:e>
-          <m:sub>
-            <m:r>
-              <w:rPr>
-                <w:rFonts w:ascii="Cambria Math" w:hAnsi="Cambria Math"/>
-              </w:rPr>
-              <m:t>M</m:t>
-            </m:r>
-          </m:sub>
-        </m:sSub>
-        <m:r>
-          <w:rPr>
-            <w:rFonts w:ascii="Cambria Math" w:hAnsi="Cambria Math"/>
-            <w:lang w:val="nl-NL"/>
-          </w:rPr>
-          <m:t>, 0)</m:t>
-        </m:r>
-      </m:oMath>
-    </w:p>
-    <w:p>
-      <w:pPr>
-        <w:ind w:left="1440"/>
-        <w:rPr>
-          <w:rFonts w:eastAsiaTheme="minorEastAsia"/>
-          <w:lang w:val="nl-NL"/>
-        </w:rPr>
-      </w:pPr>
-      <w:r>
-        <w:rPr>
-          <w:rFonts w:eastAsiaTheme="minorEastAsia"/>
-          <w:lang w:val="nl-NL"/>
-        </w:rPr>
-        <w:t>max</w:t>
-      </w:r>
-      <w:r>
-        <w:rPr>
-          <w:lang w:val="nl-NL"/>
-        </w:rPr>
-        <w:t>(</w:t>
-      </w:r>
-      <m:oMath>
-        <m:sSubSup>
-          <m:sSubSupPr>
-            <m:ctrlPr>
-              <w:rPr>
-                <w:rFonts w:ascii="Cambria Math" w:hAnsi="Cambria Math"/>
-                <w:i/>
-              </w:rPr>
-            </m:ctrlPr>
-          </m:sSubSupPr>
-          <m:e>
-            <m:r>
-              <w:rPr>
-                <w:rFonts w:ascii="Cambria Math" w:hAnsi="Cambria Math"/>
-              </w:rPr>
-              <m:t>v</m:t>
-            </m:r>
-          </m:e>
-          <m:sub>
-            <m:r>
-              <w:rPr>
-                <w:rFonts w:ascii="Cambria Math" w:hAnsi="Cambria Math"/>
-              </w:rPr>
-              <m:t>t</m:t>
-            </m:r>
-            <m:r>
-              <w:rPr>
-                <w:rFonts w:ascii="Cambria Math" w:hAnsi="Cambria Math"/>
-                <w:lang w:val="nl-NL"/>
-              </w:rPr>
-              <m:t>+1</m:t>
-            </m:r>
-          </m:sub>
-          <m:sup>
-            <m:r>
-              <w:rPr>
-                <w:rFonts w:ascii="Cambria Math" w:hAnsi="Cambria Math"/>
-              </w:rPr>
-              <m:t>O</m:t>
-            </m:r>
-          </m:sup>
-        </m:sSubSup>
-        <m:r>
-          <w:rPr>
-            <w:rFonts w:ascii="Cambria Math" w:hAnsi="Cambria Math"/>
-            <w:lang w:val="nl-NL"/>
-          </w:rPr>
-          <m:t xml:space="preserve"> </m:t>
-        </m:r>
-      </m:oMath>
-      <w:r>
-        <w:rPr>
-          <w:rFonts w:eastAsiaTheme="minorEastAsia"/>
-          <w:lang w:val="nl-NL"/>
-        </w:rPr>
-        <w:t>) =</w:t>
-      </w:r>
-      <m:oMath>
-        <m:r>
-          <m:rPr>
-            <m:sty m:val="p"/>
-          </m:rPr>
-          <w:rPr>
-            <w:rFonts w:ascii="Cambria Math" w:eastAsiaTheme="minorEastAsia" w:hAnsi="Cambria Math"/>
-            <w:lang w:val="nl-NL"/>
-          </w:rPr>
-          <m:t>min⁡</m:t>
-        </m:r>
-        <m:r>
-          <w:rPr>
-            <w:rFonts w:ascii="Cambria Math" w:eastAsiaTheme="minorEastAsia" w:hAnsi="Cambria Math"/>
-            <w:lang w:val="nl-NL"/>
-          </w:rPr>
-          <m:t>(</m:t>
-        </m:r>
-        <m:sSubSup>
-          <m:sSubSupPr>
-            <m:ctrlPr>
-              <w:rPr>
-                <w:rFonts w:ascii="Cambria Math" w:hAnsi="Cambria Math"/>
-                <w:i/>
-              </w:rPr>
-            </m:ctrlPr>
-          </m:sSubSupPr>
-          <m:e>
-            <m:r>
-              <w:rPr>
-                <w:rFonts w:ascii="Cambria Math" w:hAnsi="Cambria Math"/>
-              </w:rPr>
-              <m:t>v</m:t>
-            </m:r>
-          </m:e>
-          <m:sub>
-            <m:r>
-              <w:rPr>
-                <w:rFonts w:ascii="Cambria Math" w:hAnsi="Cambria Math"/>
-              </w:rPr>
-              <m:t>t</m:t>
-            </m:r>
-          </m:sub>
-          <m:sup>
-            <m:r>
-              <w:rPr>
-                <w:rFonts w:ascii="Cambria Math" w:hAnsi="Cambria Math"/>
-              </w:rPr>
-              <m:t>O</m:t>
-            </m:r>
-          </m:sup>
-        </m:sSubSup>
-        <m:r>
-          <w:rPr>
-            <w:rFonts w:ascii="Cambria Math" w:hAnsi="Cambria Math"/>
-            <w:lang w:val="nl-NL"/>
-          </w:rPr>
-          <m:t>+</m:t>
-        </m:r>
-        <m:sSub>
-          <m:sSubPr>
-            <m:ctrlPr>
-              <w:rPr>
-                <w:rFonts w:ascii="Cambria Math" w:hAnsi="Cambria Math"/>
-                <w:i/>
-              </w:rPr>
-            </m:ctrlPr>
-          </m:sSubPr>
-          <m:e>
-            <m:r>
-              <w:rPr>
-                <w:rFonts w:ascii="Cambria Math" w:hAnsi="Cambria Math"/>
-              </w:rPr>
-              <m:t>acc</m:t>
-            </m:r>
-          </m:e>
-          <m:sub>
-            <m:r>
-              <w:rPr>
-                <w:rFonts w:ascii="Cambria Math" w:hAnsi="Cambria Math"/>
-              </w:rPr>
-              <m:t>M</m:t>
-            </m:r>
-          </m:sub>
-        </m:sSub>
-        <m:r>
-          <w:rPr>
-            <w:rFonts w:ascii="Cambria Math" w:hAnsi="Cambria Math"/>
-            <w:lang w:val="nl-NL"/>
-          </w:rPr>
-          <m:t xml:space="preserve">, </m:t>
-        </m:r>
-        <m:sSub>
-          <m:sSubPr>
-            <m:ctrlPr>
-              <w:rPr>
-                <w:rFonts w:ascii="Cambria Math" w:hAnsi="Cambria Math"/>
-                <w:i/>
-              </w:rPr>
-            </m:ctrlPr>
-          </m:sSubPr>
-          <m:e>
-            <m:r>
-              <w:rPr>
-                <w:rFonts w:ascii="Cambria Math" w:hAnsi="Cambria Math"/>
-              </w:rPr>
-              <m:t>v</m:t>
-            </m:r>
-          </m:e>
-          <m:sub>
-            <m:r>
-              <w:rPr>
-                <w:rFonts w:ascii="Cambria Math" w:hAnsi="Cambria Math"/>
-              </w:rPr>
-              <m:t>M</m:t>
-            </m:r>
-          </m:sub>
-        </m:sSub>
-        <m:r>
-          <w:rPr>
-            <w:rFonts w:ascii="Cambria Math" w:hAnsi="Cambria Math"/>
-            <w:lang w:val="nl-NL"/>
-          </w:rPr>
-          <m:t>)</m:t>
-        </m:r>
-      </m:oMath>
-      <w:bookmarkStart w:id="0" w:name="_GoBack"/>
-      <w:bookmarkEnd w:id="0"/>
-    </w:p>
-    <w:p>
-      <w:pPr>
-        <w:rPr>
-          <w:rFonts w:eastAsiaTheme="minorEastAsia"/>
-          <w:color w:val="FF0000"/>
-        </w:rPr>
-      </w:pPr>
-      <w:r>
-        <w:rPr>
-          <w:rFonts w:eastAsiaTheme="minorEastAsia"/>
-          <w:color w:val="FF0000"/>
-        </w:rPr>
-        <w:t>Similarly, we could calculate the distance needed for d</w:t>
-      </w:r>
-      <w:r>
-        <w:rPr>
-          <w:rFonts w:eastAsiaTheme="minorEastAsia"/>
-          <w:color w:val="FF0000"/>
-          <w:vertAlign w:val="subscript"/>
-        </w:rPr>
-        <w:t>2</w:t>
-      </w:r>
-      <w:r>
-        <w:rPr>
-          <w:rFonts w:eastAsiaTheme="minorEastAsia"/>
-          <w:color w:val="FF0000"/>
-        </w:rPr>
-        <w:t xml:space="preserve"> in case there is no car running parallel with C</w:t>
-      </w:r>
-      <w:r>
-        <w:rPr>
-          <w:rFonts w:eastAsiaTheme="minorEastAsia"/>
-          <w:color w:val="FF0000"/>
-          <w:vertAlign w:val="superscript"/>
-        </w:rPr>
-        <w:t>O</w:t>
-      </w:r>
-      <w:r>
-        <w:rPr>
-          <w:rFonts w:eastAsiaTheme="minorEastAsia"/>
-          <w:color w:val="FF0000"/>
-        </w:rPr>
-        <w:t xml:space="preserve"> on the other lane.</w:t>
-      </w:r>
-    </w:p>
-    <w:p>
-      <w:pPr>
-        <w:pStyle w:val="Heading1"/>
-      </w:pPr>
-      <w:r>
-        <w:t xml:space="preserve">Minimum gap with the car </w:t>
-      </w:r>
-      <w:r>
-        <w:t>behind</w:t>
-      </w:r>
-      <w:r>
-        <w:t xml:space="preserve"> on the other lane</w:t>
-      </w:r>
-    </w:p>
-    <w:p>
-      <w:pPr>
-        <w:rPr>
-          <w:vertAlign w:val="superscript"/>
-        </w:rPr>
-      </w:pPr>
-      <w:r>
-        <w:t xml:space="preserve">Car </w:t>
-      </w:r>
-      <w:r>
-        <w:t>behind</w:t>
-      </w:r>
-      <w:r>
-        <w:t xml:space="preserve"> C</w:t>
-      </w:r>
-      <w:r>
-        <w:rPr>
-          <w:vertAlign w:val="superscript"/>
-        </w:rPr>
-        <w:t>3</w:t>
-      </w:r>
-      <w:r>
-        <w:t>, speed v</w:t>
-      </w:r>
-      <w:r>
-        <w:rPr>
-          <w:vertAlign w:val="superscript"/>
-        </w:rPr>
-        <w:t>3</w:t>
-      </w:r>
-      <w:r>
-        <w:rPr>
-          <w:vertAlign w:val="subscript"/>
-        </w:rPr>
-        <w:t>t</w:t>
-      </w:r>
-    </w:p>
-    <w:p>
-      <w:r>
-        <w:t>My car C</w:t>
-      </w:r>
-      <w:r>
-        <w:rPr>
-          <w:vertAlign w:val="superscript"/>
-        </w:rPr>
-        <w:t>O</w:t>
-      </w:r>
-      <w:r>
-        <w:t xml:space="preserve">, speed </w:t>
-      </w:r>
-      <w:proofErr w:type="spellStart"/>
-      <w:r>
-        <w:t>v</w:t>
-      </w:r>
-      <w:r>
-        <w:rPr>
-          <w:vertAlign w:val="superscript"/>
-        </w:rPr>
-        <w:t>O</w:t>
-      </w:r>
-      <w:r>
-        <w:rPr>
-          <w:vertAlign w:val="subscript"/>
-        </w:rPr>
-        <w:t>t</w:t>
-      </w:r>
-      <w:proofErr w:type="spellEnd"/>
-    </w:p>
-    <w:p>
-      <w:r>
-        <w:t>Current distance between C</w:t>
-      </w:r>
-      <w:r>
-        <w:rPr>
-          <w:vertAlign w:val="superscript"/>
-        </w:rPr>
-        <w:t>3</w:t>
-      </w:r>
-      <w:r>
-        <w:t xml:space="preserve"> and C</w:t>
-      </w:r>
-      <w:r>
-        <w:rPr>
-          <w:vertAlign w:val="superscript"/>
-        </w:rPr>
-        <w:t>O</w:t>
-      </w:r>
-      <w:r>
-        <w:t>: d</w:t>
-      </w:r>
-      <w:r>
-        <w:rPr>
-          <w:vertAlign w:val="subscript"/>
-        </w:rPr>
-        <w:t>3</w:t>
-      </w:r>
-    </w:p>
-    <w:p>
-      <w:r>
-        <w:t xml:space="preserve">A safety space for </w:t>
-      </w:r>
-      <w:r>
-        <w:t>C</w:t>
-      </w:r>
-      <w:r>
-        <w:rPr>
-          <w:vertAlign w:val="superscript"/>
-        </w:rPr>
-        <w:t>3</w:t>
-      </w:r>
-      <w:r>
-        <w:t xml:space="preserve"> at time step </w:t>
-      </w:r>
-      <m:oMath>
-        <m:r>
-          <w:rPr>
-            <w:rFonts w:ascii="Cambria Math" w:hAnsi="Cambria Math"/>
-          </w:rPr>
-          <m:t>t</m:t>
-        </m:r>
-      </m:oMath>
-      <w:r>
-        <w:t xml:space="preserve"> is, based on equation (2):</w:t>
-      </w:r>
-    </w:p>
-    <w:p>
-      <w:pPr>
-        <w:jc w:val="center"/>
-      </w:pPr>
-      <w:r>
-        <w:rPr>
-          <w:color w:val="FF0000"/>
-          <w:sz w:val="24"/>
-        </w:rPr>
-        <w:t>D</w:t>
-      </w:r>
-      <w:r>
-        <w:rPr>
-          <w:color w:val="FF0000"/>
-          <w:sz w:val="24"/>
-          <w:vertAlign w:val="subscript"/>
-        </w:rPr>
-        <w:t>3</w:t>
-      </w:r>
-      <w:r>
-        <w:rPr>
-          <w:color w:val="FF0000"/>
-          <w:sz w:val="24"/>
-          <w:vertAlign w:val="subscript"/>
-        </w:rPr>
-        <w:t>_</w:t>
-      </w:r>
-      <w:proofErr w:type="gramStart"/>
-      <w:r>
-        <w:rPr>
-          <w:color w:val="FF0000"/>
-          <w:sz w:val="24"/>
-          <w:vertAlign w:val="subscript"/>
-        </w:rPr>
-        <w:t>n</w:t>
-      </w:r>
-      <w:r>
-        <w:rPr>
-          <w:color w:val="FF0000"/>
-          <w:sz w:val="24"/>
-          <w:vertAlign w:val="subscript"/>
-        </w:rPr>
-        <w:t>eed</w:t>
-      </w:r>
-      <w:r>
-        <w:rPr>
-          <w:color w:val="FF0000"/>
-          <w:sz w:val="24"/>
-        </w:rPr>
-        <w:t>(</w:t>
-      </w:r>
-      <w:proofErr w:type="gramEnd"/>
-      <w:r>
-        <w:rPr>
-          <w:color w:val="FF0000"/>
-          <w:sz w:val="24"/>
-        </w:rPr>
-        <w:t xml:space="preserve">t) = </w:t>
-      </w:r>
-      <w:r>
-        <w:rPr>
-          <w:color w:val="FF0000"/>
-          <w:sz w:val="24"/>
-        </w:rPr>
-        <w:t xml:space="preserve">distance to advance with speed </w:t>
-      </w:r>
-      <m:oMath>
-        <m:sSubSup>
-          <m:sSubSupPr>
-            <m:ctrlPr>
-              <w:rPr>
-                <w:rFonts w:ascii="Cambria Math" w:hAnsi="Cambria Math"/>
-                <w:i/>
-                <w:color w:val="FF0000"/>
-                <w:sz w:val="24"/>
-              </w:rPr>
-            </m:ctrlPr>
-          </m:sSubSupPr>
-          <m:e>
-            <m:r>
-              <w:rPr>
-                <w:rFonts w:ascii="Cambria Math" w:hAnsi="Cambria Math"/>
-                <w:color w:val="FF0000"/>
-                <w:sz w:val="24"/>
-              </w:rPr>
-              <m:t>v</m:t>
-            </m:r>
-          </m:e>
-          <m:sub>
-            <m:r>
-              <w:rPr>
-                <w:rFonts w:ascii="Cambria Math" w:hAnsi="Cambria Math"/>
-                <w:color w:val="FF0000"/>
-                <w:sz w:val="24"/>
-              </w:rPr>
-              <m:t>t+1</m:t>
-            </m:r>
-          </m:sub>
-          <m:sup>
-            <m:r>
-              <w:rPr>
-                <w:rFonts w:ascii="Cambria Math" w:hAnsi="Cambria Math"/>
-                <w:color w:val="FF0000"/>
-                <w:sz w:val="24"/>
-              </w:rPr>
-              <m:t>3</m:t>
-            </m:r>
-          </m:sup>
-        </m:sSubSup>
-      </m:oMath>
-      <w:r>
-        <w:rPr>
-          <w:color w:val="FF0000"/>
-          <w:sz w:val="24"/>
-        </w:rPr>
-        <w:t xml:space="preserve"> + reserved gap</w:t>
-      </w:r>
-      <w:r>
-        <w:rPr>
-          <w:color w:val="FF0000"/>
-          <w:sz w:val="24"/>
-        </w:rPr>
-        <w:tab/>
-      </w:r>
-      <w:r>
-        <w:rPr>
-          <w:color w:val="FF0000"/>
-          <w:sz w:val="24"/>
-        </w:rPr>
-        <w:tab/>
-        <w:t>(4)</w:t>
-      </w:r>
-    </w:p>
-    <w:p>
-      <w:pPr>
-        <w:ind w:left="720"/>
-      </w:pPr>
-      <w:proofErr w:type="gramStart"/>
-      <w:r>
-        <w:t>with</w:t>
-      </w:r>
-      <w:proofErr w:type="gramEnd"/>
-      <w:r>
-        <w:t>:</w:t>
-      </w:r>
-    </w:p>
-    <w:p>
-      <w:pPr>
-        <w:ind w:left="1440"/>
-        <w:rPr>
-          <w:rFonts w:eastAsiaTheme="minorEastAsia"/>
         </w:rPr>
       </w:pPr>
       <w:proofErr w:type="gramStart"/>
@@ -2438,7 +1730,7 @@
               <w:rPr>
                 <w:rFonts w:ascii="Cambria Math" w:hAnsi="Cambria Math"/>
               </w:rPr>
-              <m:t>3</m:t>
+              <m:t>O</m:t>
             </m:r>
           </m:sup>
         </m:sSubSup>
@@ -2501,7 +1793,7 @@
               <w:rPr>
                 <w:rFonts w:ascii="Cambria Math" w:hAnsi="Cambria Math"/>
               </w:rPr>
-              <m:t>3</m:t>
+              <m:t>O</m:t>
             </m:r>
           </m:sup>
         </m:sSubSup>
@@ -2550,22 +1842,19 @@
         <w:ind w:left="1440"/>
         <w:rPr>
           <w:rFonts w:eastAsiaTheme="minorEastAsia"/>
-          <w:lang w:val="nl-NL"/>
-        </w:rPr>
-      </w:pPr>
-      <w:r>
-        <w:rPr>
-          <w:rFonts w:eastAsiaTheme="minorEastAsia"/>
-          <w:lang w:val="nl-NL"/>
+        </w:rPr>
+      </w:pPr>
+      <w:proofErr w:type="gramStart"/>
+      <w:r>
+        <w:rPr>
+          <w:rFonts w:eastAsiaTheme="minorEastAsia"/>
         </w:rPr>
         <w:t>max</w:t>
       </w:r>
       <w:r>
-        <w:rPr>
-          <w:lang w:val="nl-NL"/>
-        </w:rPr>
         <w:t>(</w:t>
       </w:r>
+      <w:proofErr w:type="gramEnd"/>
       <m:oMath>
         <m:sSubSup>
           <m:sSubSupPr>
@@ -2594,7 +1883,6 @@
             <m:r>
               <w:rPr>
                 <w:rFonts w:ascii="Cambria Math" w:hAnsi="Cambria Math"/>
-                <w:lang w:val="nl-NL"/>
               </w:rPr>
               <m:t>+1</m:t>
             </m:r>
@@ -2604,14 +1892,13 @@
               <w:rPr>
                 <w:rFonts w:ascii="Cambria Math" w:hAnsi="Cambria Math"/>
               </w:rPr>
-              <m:t>3</m:t>
+              <m:t>O</m:t>
             </m:r>
           </m:sup>
         </m:sSubSup>
         <m:r>
           <w:rPr>
             <w:rFonts w:ascii="Cambria Math" w:hAnsi="Cambria Math"/>
-            <w:lang w:val="nl-NL"/>
           </w:rPr>
           <m:t xml:space="preserve"> </m:t>
         </m:r>
@@ -2619,7 +1906,6 @@
       <w:r>
         <w:rPr>
           <w:rFonts w:eastAsiaTheme="minorEastAsia"/>
-          <w:lang w:val="nl-NL"/>
         </w:rPr>
         <w:t>) =</w:t>
       </w:r>
@@ -2630,14 +1916,12 @@
           </m:rPr>
           <w:rPr>
             <w:rFonts w:ascii="Cambria Math" w:eastAsiaTheme="minorEastAsia" w:hAnsi="Cambria Math"/>
-            <w:lang w:val="nl-NL"/>
           </w:rPr>
           <m:t>min⁡</m:t>
         </m:r>
         <m:r>
           <w:rPr>
             <w:rFonts w:ascii="Cambria Math" w:eastAsiaTheme="minorEastAsia" w:hAnsi="Cambria Math"/>
-            <w:lang w:val="nl-NL"/>
           </w:rPr>
           <m:t>(</m:t>
         </m:r>
@@ -2671,14 +1955,13 @@
               <w:rPr>
                 <w:rFonts w:ascii="Cambria Math" w:hAnsi="Cambria Math"/>
               </w:rPr>
-              <m:t>3</m:t>
+              <m:t>O</m:t>
             </m:r>
           </m:sup>
         </m:sSubSup>
         <m:r>
           <w:rPr>
             <w:rFonts w:ascii="Cambria Math" w:hAnsi="Cambria Math"/>
-            <w:lang w:val="nl-NL"/>
           </w:rPr>
           <m:t>+</m:t>
         </m:r>
@@ -2711,7 +1994,6 @@
         <m:r>
           <w:rPr>
             <w:rFonts w:ascii="Cambria Math" w:hAnsi="Cambria Math"/>
-            <w:lang w:val="nl-NL"/>
           </w:rPr>
           <m:t xml:space="preserve">, </m:t>
         </m:r>
@@ -2744,7 +2026,6 @@
         <m:r>
           <w:rPr>
             <w:rFonts w:ascii="Cambria Math" w:hAnsi="Cambria Math"/>
-            <w:lang w:val="nl-NL"/>
           </w:rPr>
           <m:t>)</m:t>
         </m:r>
@@ -2754,8 +2035,1010 @@
       <w:pPr>
         <w:rPr>
           <w:rFonts w:eastAsiaTheme="minorEastAsia"/>
-        </w:rPr>
-      </w:pPr>
+          <w:color w:val="FF0000"/>
+        </w:rPr>
+      </w:pPr>
+      <w:r>
+        <w:rPr>
+          <w:rFonts w:eastAsiaTheme="minorEastAsia"/>
+          <w:color w:val="FF0000"/>
+        </w:rPr>
+        <w:t>Similarly, we could calculate the distance needed for d</w:t>
+      </w:r>
+      <w:r>
+        <w:rPr>
+          <w:rFonts w:eastAsiaTheme="minorEastAsia"/>
+          <w:color w:val="FF0000"/>
+          <w:vertAlign w:val="subscript"/>
+        </w:rPr>
+        <w:t>2</w:t>
+      </w:r>
+      <w:r>
+        <w:rPr>
+          <w:rFonts w:eastAsiaTheme="minorEastAsia"/>
+          <w:color w:val="FF0000"/>
+        </w:rPr>
+        <w:t xml:space="preserve"> in case there is no car running parallel with C</w:t>
+      </w:r>
+      <w:r>
+        <w:rPr>
+          <w:rFonts w:eastAsiaTheme="minorEastAsia"/>
+          <w:color w:val="FF0000"/>
+          <w:vertAlign w:val="superscript"/>
+        </w:rPr>
+        <w:t>O</w:t>
+      </w:r>
+      <w:r>
+        <w:rPr>
+          <w:rFonts w:eastAsiaTheme="minorEastAsia"/>
+          <w:color w:val="FF0000"/>
+        </w:rPr>
+        <w:t xml:space="preserve"> on the other lane.</w:t>
+      </w:r>
+    </w:p>
+    <w:p>
+      <w:pPr>
+        <w:pStyle w:val="Heading1"/>
+      </w:pPr>
+      <w:r>
+        <w:t>Minimum gap with the car behind</w:t>
+      </w:r>
+      <w:r>
+        <w:t xml:space="preserve"> on the other lane</w:t>
+      </w:r>
+    </w:p>
+    <w:p>
+      <w:pPr>
+        <w:rPr>
+          <w:vertAlign w:val="superscript"/>
+        </w:rPr>
+      </w:pPr>
+      <w:r>
+        <w:t>Car behind C</w:t>
+      </w:r>
+      <w:r>
+        <w:rPr>
+          <w:vertAlign w:val="superscript"/>
+        </w:rPr>
+        <w:t>3</w:t>
+      </w:r>
+      <w:r>
+        <w:t>, speed v</w:t>
+      </w:r>
+      <w:r>
+        <w:rPr>
+          <w:vertAlign w:val="superscript"/>
+        </w:rPr>
+        <w:t>3</w:t>
+      </w:r>
+      <w:r>
+        <w:rPr>
+          <w:vertAlign w:val="subscript"/>
+        </w:rPr>
+        <w:t>t</w:t>
+      </w:r>
+    </w:p>
+    <w:p>
+      <w:r>
+        <w:t>My car C</w:t>
+      </w:r>
+      <w:r>
+        <w:rPr>
+          <w:vertAlign w:val="superscript"/>
+        </w:rPr>
+        <w:t>O</w:t>
+      </w:r>
+      <w:r>
+        <w:t xml:space="preserve">, speed </w:t>
+      </w:r>
+      <w:proofErr w:type="spellStart"/>
+      <w:r>
+        <w:t>v</w:t>
+      </w:r>
+      <w:r>
+        <w:rPr>
+          <w:vertAlign w:val="superscript"/>
+        </w:rPr>
+        <w:t>O</w:t>
+      </w:r>
+      <w:r>
+        <w:rPr>
+          <w:vertAlign w:val="subscript"/>
+        </w:rPr>
+        <w:t>t</w:t>
+      </w:r>
+      <w:proofErr w:type="spellEnd"/>
+    </w:p>
+    <w:p>
+      <w:r>
+        <w:t>Current distance between C</w:t>
+      </w:r>
+      <w:r>
+        <w:rPr>
+          <w:vertAlign w:val="superscript"/>
+        </w:rPr>
+        <w:t>3</w:t>
+      </w:r>
+      <w:r>
+        <w:t xml:space="preserve"> and C</w:t>
+      </w:r>
+      <w:r>
+        <w:rPr>
+          <w:vertAlign w:val="superscript"/>
+        </w:rPr>
+        <w:t>O</w:t>
+      </w:r>
+      <w:r>
+        <w:t>: d</w:t>
+      </w:r>
+      <w:r>
+        <w:rPr>
+          <w:vertAlign w:val="subscript"/>
+        </w:rPr>
+        <w:t>3</w:t>
+      </w:r>
+    </w:p>
+    <w:p>
+      <w:r>
+        <w:t xml:space="preserve">A safety </w:t>
+      </w:r>
+      <w:r>
+        <w:t>distance</w:t>
+      </w:r>
+      <w:r>
+        <w:t xml:space="preserve"> for C</w:t>
+      </w:r>
+      <w:r>
+        <w:rPr>
+          <w:vertAlign w:val="superscript"/>
+        </w:rPr>
+        <w:t>3</w:t>
+      </w:r>
+      <w:r>
+        <w:t xml:space="preserve"> at time step </w:t>
+      </w:r>
+      <m:oMath>
+        <m:r>
+          <w:rPr>
+            <w:rFonts w:ascii="Cambria Math" w:hAnsi="Cambria Math"/>
+          </w:rPr>
+          <m:t>t</m:t>
+        </m:r>
+      </m:oMath>
+      <w:r>
+        <w:t xml:space="preserve"> is, based on equation (2):</w:t>
+      </w:r>
+    </w:p>
+    <w:p>
+      <w:pPr>
+        <w:jc w:val="center"/>
+      </w:pPr>
+      <w:r>
+        <w:rPr>
+          <w:color w:val="FF0000"/>
+          <w:sz w:val="24"/>
+        </w:rPr>
+        <w:t>D</w:t>
+      </w:r>
+      <w:r>
+        <w:rPr>
+          <w:color w:val="FF0000"/>
+          <w:sz w:val="24"/>
+          <w:vertAlign w:val="subscript"/>
+        </w:rPr>
+        <w:t>3_</w:t>
+      </w:r>
+      <w:proofErr w:type="gramStart"/>
+      <w:r>
+        <w:rPr>
+          <w:color w:val="FF0000"/>
+          <w:sz w:val="24"/>
+          <w:vertAlign w:val="subscript"/>
+        </w:rPr>
+        <w:t>n</w:t>
+      </w:r>
+      <w:r>
+        <w:rPr>
+          <w:color w:val="FF0000"/>
+          <w:sz w:val="24"/>
+          <w:vertAlign w:val="subscript"/>
+        </w:rPr>
+        <w:t>eed</w:t>
+      </w:r>
+      <w:r>
+        <w:rPr>
+          <w:color w:val="FF0000"/>
+          <w:sz w:val="24"/>
+        </w:rPr>
+        <w:t>(</w:t>
+      </w:r>
+      <w:proofErr w:type="gramEnd"/>
+      <w:r>
+        <w:rPr>
+          <w:color w:val="FF0000"/>
+          <w:sz w:val="24"/>
+        </w:rPr>
+        <w:t xml:space="preserve">t) = </w:t>
+      </w:r>
+      <w:r>
+        <w:rPr>
+          <w:color w:val="FF0000"/>
+          <w:sz w:val="24"/>
+        </w:rPr>
+        <w:t xml:space="preserve">distance to advance with speed </w:t>
+      </w:r>
+      <m:oMath>
+        <m:sSubSup>
+          <m:sSubSupPr>
+            <m:ctrlPr>
+              <w:rPr>
+                <w:rFonts w:ascii="Cambria Math" w:hAnsi="Cambria Math"/>
+                <w:i/>
+                <w:color w:val="FF0000"/>
+                <w:sz w:val="24"/>
+              </w:rPr>
+            </m:ctrlPr>
+          </m:sSubSupPr>
+          <m:e>
+            <m:r>
+              <w:rPr>
+                <w:rFonts w:ascii="Cambria Math" w:hAnsi="Cambria Math"/>
+                <w:color w:val="FF0000"/>
+                <w:sz w:val="24"/>
+              </w:rPr>
+              <m:t>v</m:t>
+            </m:r>
+          </m:e>
+          <m:sub>
+            <m:r>
+              <w:rPr>
+                <w:rFonts w:ascii="Cambria Math" w:hAnsi="Cambria Math"/>
+                <w:color w:val="FF0000"/>
+                <w:sz w:val="24"/>
+              </w:rPr>
+              <m:t>t+1</m:t>
+            </m:r>
+          </m:sub>
+          <m:sup>
+            <m:r>
+              <w:rPr>
+                <w:rFonts w:ascii="Cambria Math" w:hAnsi="Cambria Math"/>
+                <w:color w:val="FF0000"/>
+                <w:sz w:val="24"/>
+              </w:rPr>
+              <m:t>3</m:t>
+            </m:r>
+          </m:sup>
+        </m:sSubSup>
+      </m:oMath>
+      <w:r>
+        <w:rPr>
+          <w:color w:val="FF0000"/>
+          <w:sz w:val="24"/>
+        </w:rPr>
+        <w:t xml:space="preserve"> + reserved gap</w:t>
+      </w:r>
+      <w:r>
+        <w:rPr>
+          <w:color w:val="FF0000"/>
+          <w:sz w:val="24"/>
+        </w:rPr>
+        <w:t xml:space="preserve"> behind</w:t>
+      </w:r>
+      <w:r>
+        <w:rPr>
+          <w:color w:val="FF0000"/>
+          <w:sz w:val="24"/>
+        </w:rPr>
+        <w:tab/>
+      </w:r>
+      <w:r>
+        <w:rPr>
+          <w:color w:val="FF0000"/>
+          <w:sz w:val="24"/>
+        </w:rPr>
+        <w:tab/>
+        <w:t>(4)</w:t>
+      </w:r>
+    </w:p>
+    <w:p>
+      <w:pPr>
+        <w:ind w:left="720"/>
+      </w:pPr>
+      <w:proofErr w:type="gramStart"/>
+      <w:r>
+        <w:t>with</w:t>
+      </w:r>
+      <w:proofErr w:type="gramEnd"/>
+      <w:r>
+        <w:t>:</w:t>
+      </w:r>
+    </w:p>
+    <w:p>
+      <w:pPr>
+        <w:ind w:left="1440"/>
+        <w:rPr>
+          <w:rFonts w:eastAsiaTheme="minorEastAsia"/>
+        </w:rPr>
+      </w:pPr>
+      <w:proofErr w:type="gramStart"/>
+      <w:r>
+        <w:t>min(</w:t>
+      </w:r>
+      <w:proofErr w:type="gramEnd"/>
+      <m:oMath>
+        <m:sSubSup>
+          <m:sSubSupPr>
+            <m:ctrlPr>
+              <w:rPr>
+                <w:rFonts w:ascii="Cambria Math" w:hAnsi="Cambria Math"/>
+                <w:i/>
+              </w:rPr>
+            </m:ctrlPr>
+          </m:sSubSupPr>
+          <m:e>
+            <m:r>
+              <w:rPr>
+                <w:rFonts w:ascii="Cambria Math" w:hAnsi="Cambria Math"/>
+              </w:rPr>
+              <m:t>v</m:t>
+            </m:r>
+          </m:e>
+          <m:sub>
+            <m:r>
+              <w:rPr>
+                <w:rFonts w:ascii="Cambria Math" w:hAnsi="Cambria Math"/>
+              </w:rPr>
+              <m:t>t+1</m:t>
+            </m:r>
+          </m:sub>
+          <m:sup>
+            <m:r>
+              <w:rPr>
+                <w:rFonts w:ascii="Cambria Math" w:hAnsi="Cambria Math"/>
+              </w:rPr>
+              <m:t>3</m:t>
+            </m:r>
+          </m:sup>
+        </m:sSubSup>
+        <m:r>
+          <w:rPr>
+            <w:rFonts w:ascii="Cambria Math" w:hAnsi="Cambria Math"/>
+          </w:rPr>
+          <m:t xml:space="preserve"> </m:t>
+        </m:r>
+      </m:oMath>
+      <w:r>
+        <w:rPr>
+          <w:rFonts w:eastAsiaTheme="minorEastAsia"/>
+        </w:rPr>
+        <w:t xml:space="preserve">) = </w:t>
+      </w:r>
+      <m:oMath>
+        <m:r>
+          <m:rPr>
+            <m:sty m:val="p"/>
+          </m:rPr>
+          <w:rPr>
+            <w:rFonts w:ascii="Cambria Math" w:eastAsiaTheme="minorEastAsia" w:hAnsi="Cambria Math"/>
+          </w:rPr>
+          <m:t>max⁡</m:t>
+        </m:r>
+        <m:r>
+          <w:rPr>
+            <w:rFonts w:ascii="Cambria Math" w:eastAsiaTheme="minorEastAsia" w:hAnsi="Cambria Math"/>
+          </w:rPr>
+          <m:t>(</m:t>
+        </m:r>
+        <m:sSubSup>
+          <m:sSubSupPr>
+            <m:ctrlPr>
+              <w:rPr>
+                <w:rFonts w:ascii="Cambria Math" w:hAnsi="Cambria Math"/>
+                <w:i/>
+              </w:rPr>
+            </m:ctrlPr>
+          </m:sSubSupPr>
+          <m:e>
+            <m:r>
+              <w:rPr>
+                <w:rFonts w:ascii="Cambria Math" w:hAnsi="Cambria Math"/>
+              </w:rPr>
+              <m:t>v</m:t>
+            </m:r>
+          </m:e>
+          <m:sub>
+            <m:r>
+              <w:rPr>
+                <w:rFonts w:ascii="Cambria Math" w:hAnsi="Cambria Math"/>
+              </w:rPr>
+              <m:t>t</m:t>
+            </m:r>
+          </m:sub>
+          <m:sup>
+            <m:r>
+              <w:rPr>
+                <w:rFonts w:ascii="Cambria Math" w:hAnsi="Cambria Math"/>
+              </w:rPr>
+              <m:t>3</m:t>
+            </m:r>
+          </m:sup>
+        </m:sSubSup>
+        <m:r>
+          <w:rPr>
+            <w:rFonts w:ascii="Cambria Math" w:hAnsi="Cambria Math"/>
+          </w:rPr>
+          <m:t>-</m:t>
+        </m:r>
+        <m:sSub>
+          <m:sSubPr>
+            <m:ctrlPr>
+              <w:rPr>
+                <w:rFonts w:ascii="Cambria Math" w:hAnsi="Cambria Math"/>
+                <w:i/>
+              </w:rPr>
+            </m:ctrlPr>
+          </m:sSubPr>
+          <m:e>
+            <m:r>
+              <w:rPr>
+                <w:rFonts w:ascii="Cambria Math" w:hAnsi="Cambria Math"/>
+              </w:rPr>
+              <m:t>dec</m:t>
+            </m:r>
+          </m:e>
+          <m:sub>
+            <m:r>
+              <w:rPr>
+                <w:rFonts w:ascii="Cambria Math" w:hAnsi="Cambria Math"/>
+              </w:rPr>
+              <m:t>M</m:t>
+            </m:r>
+          </m:sub>
+        </m:sSub>
+        <m:r>
+          <w:rPr>
+            <w:rFonts w:ascii="Cambria Math" w:hAnsi="Cambria Math"/>
+          </w:rPr>
+          <m:t>, 0)</m:t>
+        </m:r>
+      </m:oMath>
+    </w:p>
+    <w:p>
+      <w:pPr>
+        <w:ind w:left="1440"/>
+        <w:rPr>
+          <w:rFonts w:eastAsiaTheme="minorEastAsia"/>
+        </w:rPr>
+      </w:pPr>
+      <w:proofErr w:type="gramStart"/>
+      <w:r>
+        <w:rPr>
+          <w:rFonts w:eastAsiaTheme="minorEastAsia"/>
+        </w:rPr>
+        <w:t>max</w:t>
+      </w:r>
+      <w:r>
+        <w:t>(</w:t>
+      </w:r>
+      <w:proofErr w:type="gramEnd"/>
+      <m:oMath>
+        <m:sSubSup>
+          <m:sSubSupPr>
+            <m:ctrlPr>
+              <w:rPr>
+                <w:rFonts w:ascii="Cambria Math" w:hAnsi="Cambria Math"/>
+                <w:i/>
+              </w:rPr>
+            </m:ctrlPr>
+          </m:sSubSupPr>
+          <m:e>
+            <m:r>
+              <w:rPr>
+                <w:rFonts w:ascii="Cambria Math" w:hAnsi="Cambria Math"/>
+              </w:rPr>
+              <m:t>v</m:t>
+            </m:r>
+          </m:e>
+          <m:sub>
+            <m:r>
+              <w:rPr>
+                <w:rFonts w:ascii="Cambria Math" w:hAnsi="Cambria Math"/>
+              </w:rPr>
+              <m:t>t</m:t>
+            </m:r>
+            <m:r>
+              <w:rPr>
+                <w:rFonts w:ascii="Cambria Math" w:hAnsi="Cambria Math"/>
+              </w:rPr>
+              <m:t>+1</m:t>
+            </m:r>
+          </m:sub>
+          <m:sup>
+            <m:r>
+              <w:rPr>
+                <w:rFonts w:ascii="Cambria Math" w:hAnsi="Cambria Math"/>
+              </w:rPr>
+              <m:t>3</m:t>
+            </m:r>
+          </m:sup>
+        </m:sSubSup>
+        <m:r>
+          <w:rPr>
+            <w:rFonts w:ascii="Cambria Math" w:hAnsi="Cambria Math"/>
+          </w:rPr>
+          <m:t xml:space="preserve"> </m:t>
+        </m:r>
+      </m:oMath>
+      <w:r>
+        <w:rPr>
+          <w:rFonts w:eastAsiaTheme="minorEastAsia"/>
+        </w:rPr>
+        <w:t>) =</w:t>
+      </w:r>
+      <m:oMath>
+        <m:r>
+          <m:rPr>
+            <m:sty m:val="p"/>
+          </m:rPr>
+          <w:rPr>
+            <w:rFonts w:ascii="Cambria Math" w:eastAsiaTheme="minorEastAsia" w:hAnsi="Cambria Math"/>
+          </w:rPr>
+          <m:t>min⁡</m:t>
+        </m:r>
+        <m:r>
+          <w:rPr>
+            <w:rFonts w:ascii="Cambria Math" w:eastAsiaTheme="minorEastAsia" w:hAnsi="Cambria Math"/>
+          </w:rPr>
+          <m:t>(</m:t>
+        </m:r>
+        <m:sSubSup>
+          <m:sSubSupPr>
+            <m:ctrlPr>
+              <w:rPr>
+                <w:rFonts w:ascii="Cambria Math" w:hAnsi="Cambria Math"/>
+                <w:i/>
+              </w:rPr>
+            </m:ctrlPr>
+          </m:sSubSupPr>
+          <m:e>
+            <m:r>
+              <w:rPr>
+                <w:rFonts w:ascii="Cambria Math" w:hAnsi="Cambria Math"/>
+              </w:rPr>
+              <m:t>v</m:t>
+            </m:r>
+          </m:e>
+          <m:sub>
+            <m:r>
+              <w:rPr>
+                <w:rFonts w:ascii="Cambria Math" w:hAnsi="Cambria Math"/>
+              </w:rPr>
+              <m:t>t</m:t>
+            </m:r>
+          </m:sub>
+          <m:sup>
+            <m:r>
+              <w:rPr>
+                <w:rFonts w:ascii="Cambria Math" w:hAnsi="Cambria Math"/>
+              </w:rPr>
+              <m:t>3</m:t>
+            </m:r>
+          </m:sup>
+        </m:sSubSup>
+        <m:r>
+          <w:rPr>
+            <w:rFonts w:ascii="Cambria Math" w:hAnsi="Cambria Math"/>
+          </w:rPr>
+          <m:t>+</m:t>
+        </m:r>
+        <m:sSub>
+          <m:sSubPr>
+            <m:ctrlPr>
+              <w:rPr>
+                <w:rFonts w:ascii="Cambria Math" w:hAnsi="Cambria Math"/>
+                <w:i/>
+              </w:rPr>
+            </m:ctrlPr>
+          </m:sSubPr>
+          <m:e>
+            <m:r>
+              <w:rPr>
+                <w:rFonts w:ascii="Cambria Math" w:hAnsi="Cambria Math"/>
+              </w:rPr>
+              <m:t>acc</m:t>
+            </m:r>
+          </m:e>
+          <m:sub>
+            <m:r>
+              <w:rPr>
+                <w:rFonts w:ascii="Cambria Math" w:hAnsi="Cambria Math"/>
+              </w:rPr>
+              <m:t>M</m:t>
+            </m:r>
+          </m:sub>
+        </m:sSub>
+        <m:r>
+          <w:rPr>
+            <w:rFonts w:ascii="Cambria Math" w:hAnsi="Cambria Math"/>
+          </w:rPr>
+          <m:t xml:space="preserve">, </m:t>
+        </m:r>
+        <m:sSub>
+          <m:sSubPr>
+            <m:ctrlPr>
+              <w:rPr>
+                <w:rFonts w:ascii="Cambria Math" w:hAnsi="Cambria Math"/>
+                <w:i/>
+              </w:rPr>
+            </m:ctrlPr>
+          </m:sSubPr>
+          <m:e>
+            <m:r>
+              <w:rPr>
+                <w:rFonts w:ascii="Cambria Math" w:hAnsi="Cambria Math"/>
+              </w:rPr>
+              <m:t>v</m:t>
+            </m:r>
+          </m:e>
+          <m:sub>
+            <m:r>
+              <w:rPr>
+                <w:rFonts w:ascii="Cambria Math" w:hAnsi="Cambria Math"/>
+              </w:rPr>
+              <m:t>M</m:t>
+            </m:r>
+          </m:sub>
+        </m:sSub>
+        <m:r>
+          <w:rPr>
+            <w:rFonts w:ascii="Cambria Math" w:hAnsi="Cambria Math"/>
+          </w:rPr>
+          <m:t>)</m:t>
+        </m:r>
+      </m:oMath>
+    </w:p>
+    <w:p>
+      <w:pPr>
+        <w:rPr>
+          <w:rFonts w:eastAsiaTheme="minorEastAsia"/>
+        </w:rPr>
+      </w:pPr>
+      <w:proofErr w:type="gramStart"/>
+      <w:r>
+        <w:t xml:space="preserve">If </w:t>
+      </w:r>
+      <m:oMath>
+        <m:sSubSup>
+          <m:sSubSupPr>
+            <m:ctrlPr>
+              <w:rPr>
+                <w:rFonts w:ascii="Cambria Math" w:hAnsi="Cambria Math"/>
+                <w:i/>
+              </w:rPr>
+            </m:ctrlPr>
+          </m:sSubSupPr>
+          <m:e>
+            <w:proofErr w:type="gramEnd"/>
+            <m:r>
+              <w:rPr>
+                <w:rFonts w:ascii="Cambria Math" w:hAnsi="Cambria Math"/>
+              </w:rPr>
+              <m:t>v</m:t>
+            </m:r>
+          </m:e>
+          <m:sub>
+            <m:r>
+              <w:rPr>
+                <w:rFonts w:ascii="Cambria Math" w:hAnsi="Cambria Math"/>
+              </w:rPr>
+              <m:t>t</m:t>
+            </m:r>
+            <m:r>
+              <w:rPr>
+                <w:rFonts w:ascii="Cambria Math" w:hAnsi="Cambria Math"/>
+              </w:rPr>
+              <m:t>+1</m:t>
+            </m:r>
+          </m:sub>
+          <m:sup>
+            <m:r>
+              <w:rPr>
+                <w:rFonts w:ascii="Cambria Math" w:hAnsi="Cambria Math"/>
+              </w:rPr>
+              <m:t>3</m:t>
+            </m:r>
+          </m:sup>
+        </m:sSubSup>
+        <m:r>
+          <w:rPr>
+            <w:rFonts w:ascii="Cambria Math" w:hAnsi="Cambria Math"/>
+          </w:rPr>
+          <m:t xml:space="preserve">&lt; </m:t>
+        </m:r>
+        <m:sSubSup>
+          <m:sSubSupPr>
+            <m:ctrlPr>
+              <w:rPr>
+                <w:rFonts w:ascii="Cambria Math" w:hAnsi="Cambria Math"/>
+                <w:i/>
+              </w:rPr>
+            </m:ctrlPr>
+          </m:sSubSupPr>
+          <m:e>
+            <m:r>
+              <w:rPr>
+                <w:rFonts w:ascii="Cambria Math" w:hAnsi="Cambria Math"/>
+              </w:rPr>
+              <m:t>v</m:t>
+            </m:r>
+          </m:e>
+          <m:sub>
+            <m:r>
+              <w:rPr>
+                <w:rFonts w:ascii="Cambria Math" w:hAnsi="Cambria Math"/>
+              </w:rPr>
+              <m:t>t</m:t>
+            </m:r>
+            <m:r>
+              <w:rPr>
+                <w:rFonts w:ascii="Cambria Math" w:hAnsi="Cambria Math"/>
+              </w:rPr>
+              <m:t>+1</m:t>
+            </m:r>
+          </m:sub>
+          <m:sup>
+            <m:r>
+              <w:rPr>
+                <w:rFonts w:ascii="Cambria Math" w:hAnsi="Cambria Math"/>
+              </w:rPr>
+              <m:t>O</m:t>
+            </m:r>
+          </m:sup>
+        </m:sSubSup>
+      </m:oMath>
+      <w:r>
+        <w:rPr>
+          <w:rFonts w:eastAsiaTheme="minorEastAsia"/>
+        </w:rPr>
+        <w:t xml:space="preserve"> , reserved gap behind = 0</w:t>
+      </w:r>
+    </w:p>
+    <w:p>
+      <w:r>
+        <w:rPr>
+          <w:rFonts w:eastAsiaTheme="minorEastAsia"/>
+        </w:rPr>
+        <w:t>Else:</w:t>
+      </w:r>
+    </w:p>
+    <w:p>
+      <w:pPr>
+        <w:jc w:val="center"/>
+        <w:rPr>
+          <w:rFonts w:eastAsiaTheme="minorEastAsia"/>
+          <w:color w:val="FF0000"/>
+          <w:sz w:val="24"/>
+        </w:rPr>
+      </w:pPr>
+      <w:proofErr w:type="gramStart"/>
+      <w:r>
+        <w:rPr>
+          <w:rFonts w:eastAsiaTheme="minorEastAsia"/>
+          <w:color w:val="FF0000"/>
+          <w:sz w:val="24"/>
+        </w:rPr>
+        <w:t>reserved</w:t>
+      </w:r>
+      <w:proofErr w:type="gramEnd"/>
+      <w:r>
+        <w:rPr>
+          <w:rFonts w:eastAsiaTheme="minorEastAsia"/>
+          <w:color w:val="FF0000"/>
+          <w:sz w:val="24"/>
+        </w:rPr>
+        <w:t xml:space="preserve"> gap</w:t>
+      </w:r>
+      <w:r>
+        <w:rPr>
+          <w:rFonts w:eastAsiaTheme="minorEastAsia"/>
+          <w:color w:val="FF0000"/>
+          <w:sz w:val="24"/>
+        </w:rPr>
+        <w:t xml:space="preserve"> behind</w:t>
+      </w:r>
+      <w:r>
+        <w:rPr>
+          <w:rFonts w:eastAsiaTheme="minorEastAsia"/>
+          <w:color w:val="FF0000"/>
+          <w:sz w:val="24"/>
+        </w:rPr>
+        <w:t xml:space="preserve"> = m * </w:t>
+      </w:r>
+      <m:oMath>
+        <m:r>
+          <w:rPr>
+            <w:rFonts w:ascii="Cambria Math" w:hAnsi="Cambria Math"/>
+            <w:color w:val="FF0000"/>
+            <w:sz w:val="24"/>
+          </w:rPr>
+          <m:t>(</m:t>
+        </m:r>
+        <m:sSubSup>
+          <m:sSubSupPr>
+            <m:ctrlPr>
+              <w:rPr>
+                <w:rFonts w:ascii="Cambria Math" w:hAnsi="Cambria Math"/>
+                <w:i/>
+                <w:color w:val="FF0000"/>
+                <w:sz w:val="24"/>
+              </w:rPr>
+            </m:ctrlPr>
+          </m:sSubSupPr>
+          <m:e>
+            <m:r>
+              <w:rPr>
+                <w:rFonts w:ascii="Cambria Math" w:hAnsi="Cambria Math"/>
+                <w:color w:val="FF0000"/>
+                <w:sz w:val="24"/>
+              </w:rPr>
+              <m:t>v</m:t>
+            </m:r>
+          </m:e>
+          <m:sub>
+            <m:r>
+              <w:rPr>
+                <w:rFonts w:ascii="Cambria Math" w:hAnsi="Cambria Math"/>
+                <w:color w:val="FF0000"/>
+                <w:sz w:val="24"/>
+              </w:rPr>
+              <m:t>t+1</m:t>
+            </m:r>
+          </m:sub>
+          <m:sup>
+            <m:r>
+              <w:rPr>
+                <w:rFonts w:ascii="Cambria Math" w:hAnsi="Cambria Math"/>
+                <w:color w:val="FF0000"/>
+                <w:sz w:val="24"/>
+              </w:rPr>
+              <m:t>O</m:t>
+            </m:r>
+          </m:sup>
+        </m:sSubSup>
+        <m:r>
+          <w:rPr>
+            <w:rFonts w:ascii="Cambria Math" w:hAnsi="Cambria Math"/>
+            <w:color w:val="FF0000"/>
+            <w:sz w:val="24"/>
+          </w:rPr>
+          <m:t>-</m:t>
+        </m:r>
+        <m:sSubSup>
+          <m:sSubSupPr>
+            <m:ctrlPr>
+              <w:rPr>
+                <w:rFonts w:ascii="Cambria Math" w:hAnsi="Cambria Math"/>
+                <w:i/>
+                <w:color w:val="FF0000"/>
+                <w:sz w:val="24"/>
+              </w:rPr>
+            </m:ctrlPr>
+          </m:sSubSupPr>
+          <m:e>
+            <m:r>
+              <w:rPr>
+                <w:rFonts w:ascii="Cambria Math" w:hAnsi="Cambria Math"/>
+                <w:color w:val="FF0000"/>
+                <w:sz w:val="24"/>
+              </w:rPr>
+              <m:t>v</m:t>
+            </m:r>
+          </m:e>
+          <m:sub>
+            <m:r>
+              <w:rPr>
+                <w:rFonts w:ascii="Cambria Math" w:hAnsi="Cambria Math"/>
+                <w:color w:val="FF0000"/>
+                <w:sz w:val="24"/>
+              </w:rPr>
+              <m:t>t+1</m:t>
+            </m:r>
+          </m:sub>
+          <m:sup>
+            <m:r>
+              <w:rPr>
+                <w:rFonts w:ascii="Cambria Math" w:hAnsi="Cambria Math"/>
+                <w:color w:val="FF0000"/>
+                <w:sz w:val="24"/>
+              </w:rPr>
+              <m:t>3</m:t>
+            </m:r>
+          </m:sup>
+        </m:sSubSup>
+        <m:r>
+          <w:rPr>
+            <w:rFonts w:ascii="Cambria Math" w:hAnsi="Cambria Math"/>
+            <w:color w:val="FF0000"/>
+            <w:sz w:val="24"/>
+          </w:rPr>
+          <m:t>)</m:t>
+        </m:r>
+      </m:oMath>
+      <w:r>
+        <w:rPr>
+          <w:rFonts w:eastAsiaTheme="minorEastAsia"/>
+          <w:color w:val="FF0000"/>
+          <w:sz w:val="24"/>
+        </w:rPr>
+        <w:t xml:space="preserve"> </w:t>
+      </w:r>
+      <w:r>
+        <w:rPr>
+          <w:rFonts w:eastAsiaTheme="minorEastAsia"/>
+          <w:color w:val="FF0000"/>
+          <w:sz w:val="24"/>
+        </w:rPr>
+        <w:tab/>
+      </w:r>
+      <w:r>
+        <w:rPr>
+          <w:rFonts w:eastAsiaTheme="minorEastAsia"/>
+          <w:color w:val="FF0000"/>
+          <w:sz w:val="24"/>
+        </w:rPr>
+        <w:tab/>
+      </w:r>
+      <w:r>
+        <w:rPr>
+          <w:rFonts w:eastAsiaTheme="minorEastAsia"/>
+          <w:color w:val="FF0000"/>
+          <w:sz w:val="24"/>
+        </w:rPr>
+        <w:tab/>
+      </w:r>
+      <w:r>
+        <w:rPr>
+          <w:rFonts w:eastAsiaTheme="minorEastAsia"/>
+          <w:color w:val="FF0000"/>
+          <w:sz w:val="24"/>
+        </w:rPr>
+        <w:tab/>
+      </w:r>
+      <w:r>
+        <w:rPr>
+          <w:rFonts w:eastAsiaTheme="minorEastAsia"/>
+          <w:color w:val="FF0000"/>
+          <w:sz w:val="24"/>
+        </w:rPr>
+        <w:tab/>
+        <w:t>(</w:t>
+      </w:r>
+      <w:r>
+        <w:rPr>
+          <w:rFonts w:eastAsiaTheme="minorEastAsia"/>
+          <w:color w:val="FF0000"/>
+          <w:sz w:val="24"/>
+        </w:rPr>
+        <w:t>5</w:t>
+      </w:r>
+      <w:r>
+        <w:rPr>
+          <w:rFonts w:eastAsiaTheme="minorEastAsia"/>
+          <w:color w:val="FF0000"/>
+          <w:sz w:val="24"/>
+        </w:rPr>
+        <w:t>)</w:t>
+      </w:r>
+    </w:p>
+    <w:p>
+      <w:pPr>
+        <w:rPr>
+          <w:rFonts w:eastAsiaTheme="minorEastAsia"/>
+        </w:rPr>
+      </w:pPr>
+      <w:bookmarkStart w:id="0" w:name="_GoBack"/>
+      <w:bookmarkEnd w:id="0"/>
     </w:p>
     <w:sectPr>
       <w:pgSz w:w="12240" w:h="15840"/>

</xml_diff>